<commit_message>
update Git Notes and SQL notes
</commit_message>
<xml_diff>
--- a/Git Notes.docx
+++ b/Git Notes.docx
@@ -3729,13 +3729,52 @@
         <w:t>You can use "git log" to list the commit data</w:t>
       </w:r>
       <w:r>
-        <w:t xml:space="preserve">, </w:t>
-      </w:r>
-      <w:r>
-        <w:t>“git log --oneline” for more concise presentation</w:t>
-      </w:r>
-      <w:r>
-        <w:t>; or "git log --stat" to view the file statistics:</w:t>
+        <w:t>:</w:t>
+      </w:r>
+    </w:p>
+    <w:p>
+      <w:pPr>
+        <w:pStyle w:val="ListParagraph"/>
+        <w:numPr>
+          <w:ilvl w:val="0"/>
+          <w:numId w:val="6"/>
+        </w:numPr>
+      </w:pPr>
+      <w:r>
+        <w:t>“--oneline” for more concise presentation</w:t>
+      </w:r>
+    </w:p>
+    <w:p>
+      <w:pPr>
+        <w:pStyle w:val="ListParagraph"/>
+        <w:numPr>
+          <w:ilvl w:val="0"/>
+          <w:numId w:val="6"/>
+        </w:numPr>
+      </w:pPr>
+      <w:r>
+        <w:t>“--</w:t>
+      </w:r>
+      <w:r>
+        <w:t>graph</w:t>
+      </w:r>
+      <w:r>
+        <w:t>” for</w:t>
+      </w:r>
+      <w:r>
+        <w:t xml:space="preserve"> the graph of branches</w:t>
+      </w:r>
+    </w:p>
+    <w:p>
+      <w:pPr>
+        <w:pStyle w:val="ListParagraph"/>
+        <w:numPr>
+          <w:ilvl w:val="0"/>
+          <w:numId w:val="6"/>
+        </w:numPr>
+      </w:pPr>
+      <w:r>
+        <w:t>"--stat" to view the file statistics:</w:t>
       </w:r>
     </w:p>
     <w:p>
@@ -4114,30 +4153,21 @@
         <w:jc w:val="both"/>
         <w:rPr>
           <w:rFonts w:ascii="Consolas" w:eastAsia="Times New Roman" w:hAnsi="Consolas" w:cs="Courier New"/>
-          <w:color w:val="000000"/>
-          <w:sz w:val="20"/>
-          <w:szCs w:val="20"/>
-        </w:rPr>
-      </w:pPr>
-      <w:r>
-        <w:rPr>
-          <w:rFonts w:ascii="Consolas" w:eastAsia="Times New Roman" w:hAnsi="Consolas" w:cs="Courier New"/>
-          <w:color w:val="000000"/>
-          <w:sz w:val="20"/>
-          <w:szCs w:val="20"/>
-        </w:rPr>
-        <w:t xml:space="preserve">$ </w:t>
-      </w:r>
-      <w:r>
-        <w:rPr>
-          <w:rFonts w:ascii="Consolas" w:eastAsia="Times New Roman" w:hAnsi="Consolas" w:cs="Courier New"/>
           <w:b/>
           <w:bCs/>
           <w:color w:val="000000"/>
           <w:sz w:val="20"/>
           <w:szCs w:val="20"/>
         </w:rPr>
-        <w:t>git log</w:t>
+      </w:pPr>
+      <w:r>
+        <w:rPr>
+          <w:rFonts w:ascii="Consolas" w:eastAsia="Times New Roman" w:hAnsi="Consolas" w:cs="Courier New"/>
+          <w:color w:val="000000"/>
+          <w:sz w:val="20"/>
+          <w:szCs w:val="20"/>
+        </w:rPr>
+        <w:t xml:space="preserve">$ </w:t>
       </w:r>
       <w:r>
         <w:rPr>
@@ -4148,8 +4178,161 @@
           <w:sz w:val="20"/>
           <w:szCs w:val="20"/>
         </w:rPr>
-        <w:t xml:space="preserve"> --oneline</w:t>
-      </w:r>
+        <w:t>git log</w:t>
+      </w:r>
+      <w:r>
+        <w:rPr>
+          <w:rFonts w:ascii="Consolas" w:eastAsia="Times New Roman" w:hAnsi="Consolas" w:cs="Courier New"/>
+          <w:b/>
+          <w:bCs/>
+          <w:color w:val="000000"/>
+          <w:sz w:val="20"/>
+          <w:szCs w:val="20"/>
+        </w:rPr>
+        <w:t xml:space="preserve"> </w:t>
+      </w:r>
+      <w:r>
+        <w:rPr>
+          <w:rFonts w:ascii="Consolas" w:eastAsia="Times New Roman" w:hAnsi="Consolas" w:cs="Courier New"/>
+          <w:b/>
+          <w:bCs/>
+          <w:color w:val="000000"/>
+          <w:sz w:val="20"/>
+          <w:szCs w:val="20"/>
+        </w:rPr>
+        <w:t>--</w:t>
+      </w:r>
+      <w:r>
+        <w:rPr>
+          <w:rFonts w:ascii="Consolas" w:eastAsia="Times New Roman" w:hAnsi="Consolas" w:cs="Courier New"/>
+          <w:b/>
+          <w:bCs/>
+          <w:color w:val="000000"/>
+          <w:sz w:val="20"/>
+          <w:szCs w:val="20"/>
+        </w:rPr>
+        <w:t>oneline</w:t>
+      </w:r>
+    </w:p>
+    <w:p>
+      <w:pPr>
+        <w:pBdr>
+          <w:top w:val="single" w:sz="12" w:space="4" w:color="F8F8F8"/>
+          <w:left w:val="single" w:sz="12" w:space="8" w:color="F8F8F8"/>
+          <w:bottom w:val="single" w:sz="12" w:space="4" w:color="F8F8F8"/>
+          <w:right w:val="single" w:sz="12" w:space="8" w:color="F8F8F8"/>
+        </w:pBdr>
+        <w:shd w:val="clear" w:color="auto" w:fill="CCEEF1"/>
+        <w:tabs>
+          <w:tab w:val="left" w:pos="916"/>
+          <w:tab w:val="left" w:pos="1832"/>
+          <w:tab w:val="left" w:pos="2748"/>
+          <w:tab w:val="left" w:pos="3664"/>
+          <w:tab w:val="left" w:pos="4580"/>
+          <w:tab w:val="left" w:pos="5496"/>
+          <w:tab w:val="left" w:pos="6412"/>
+          <w:tab w:val="left" w:pos="7328"/>
+          <w:tab w:val="left" w:pos="8244"/>
+          <w:tab w:val="left" w:pos="9160"/>
+          <w:tab w:val="left" w:pos="10076"/>
+          <w:tab w:val="left" w:pos="10992"/>
+          <w:tab w:val="left" w:pos="11908"/>
+          <w:tab w:val="left" w:pos="12824"/>
+          <w:tab w:val="left" w:pos="13740"/>
+          <w:tab w:val="left" w:pos="14656"/>
+        </w:tabs>
+        <w:spacing w:after="0" w:line="263" w:lineRule="atLeast"/>
+        <w:jc w:val="both"/>
+        <w:rPr>
+          <w:rFonts w:ascii="Consolas" w:eastAsia="Times New Roman" w:hAnsi="Consolas" w:cs="Courier New"/>
+          <w:b/>
+          <w:bCs/>
+          <w:color w:val="000000"/>
+          <w:sz w:val="20"/>
+          <w:szCs w:val="20"/>
+        </w:rPr>
+      </w:pPr>
+    </w:p>
+    <w:p>
+      <w:pPr>
+        <w:pBdr>
+          <w:top w:val="single" w:sz="12" w:space="4" w:color="F8F8F8"/>
+          <w:left w:val="single" w:sz="12" w:space="8" w:color="F8F8F8"/>
+          <w:bottom w:val="single" w:sz="12" w:space="4" w:color="F8F8F8"/>
+          <w:right w:val="single" w:sz="12" w:space="8" w:color="F8F8F8"/>
+        </w:pBdr>
+        <w:shd w:val="clear" w:color="auto" w:fill="CCEEF1"/>
+        <w:tabs>
+          <w:tab w:val="left" w:pos="916"/>
+          <w:tab w:val="left" w:pos="1832"/>
+          <w:tab w:val="left" w:pos="2748"/>
+          <w:tab w:val="left" w:pos="3664"/>
+          <w:tab w:val="left" w:pos="4580"/>
+          <w:tab w:val="left" w:pos="5496"/>
+          <w:tab w:val="left" w:pos="6412"/>
+          <w:tab w:val="left" w:pos="7328"/>
+          <w:tab w:val="left" w:pos="8244"/>
+          <w:tab w:val="left" w:pos="9160"/>
+          <w:tab w:val="left" w:pos="10076"/>
+          <w:tab w:val="left" w:pos="10992"/>
+          <w:tab w:val="left" w:pos="11908"/>
+          <w:tab w:val="left" w:pos="12824"/>
+          <w:tab w:val="left" w:pos="13740"/>
+          <w:tab w:val="left" w:pos="14656"/>
+        </w:tabs>
+        <w:spacing w:after="0" w:line="263" w:lineRule="atLeast"/>
+        <w:jc w:val="both"/>
+        <w:rPr>
+          <w:rFonts w:ascii="Consolas" w:eastAsia="Times New Roman" w:hAnsi="Consolas" w:cs="Courier New"/>
+          <w:color w:val="000000"/>
+          <w:sz w:val="20"/>
+          <w:szCs w:val="20"/>
+        </w:rPr>
+      </w:pPr>
+      <w:r>
+        <w:rPr>
+          <w:rFonts w:ascii="Consolas" w:eastAsia="Times New Roman" w:hAnsi="Consolas" w:cs="Courier New"/>
+          <w:color w:val="000000"/>
+          <w:sz w:val="20"/>
+          <w:szCs w:val="20"/>
+        </w:rPr>
+        <w:t xml:space="preserve">$ </w:t>
+      </w:r>
+      <w:r>
+        <w:rPr>
+          <w:rFonts w:ascii="Consolas" w:eastAsia="Times New Roman" w:hAnsi="Consolas" w:cs="Courier New"/>
+          <w:b/>
+          <w:bCs/>
+          <w:color w:val="000000"/>
+          <w:sz w:val="20"/>
+          <w:szCs w:val="20"/>
+        </w:rPr>
+        <w:t>git log</w:t>
+      </w:r>
+      <w:r>
+        <w:rPr>
+          <w:rFonts w:ascii="Consolas" w:eastAsia="Times New Roman" w:hAnsi="Consolas" w:cs="Courier New"/>
+          <w:b/>
+          <w:bCs/>
+          <w:color w:val="000000"/>
+          <w:sz w:val="20"/>
+          <w:szCs w:val="20"/>
+        </w:rPr>
+        <w:t xml:space="preserve"> --</w:t>
+      </w:r>
+      <w:r>
+        <w:rPr>
+          <w:rFonts w:ascii="Consolas" w:eastAsia="Times New Roman" w:hAnsi="Consolas" w:cs="Courier New"/>
+          <w:b/>
+          <w:bCs/>
+          <w:color w:val="000000"/>
+          <w:sz w:val="20"/>
+          <w:szCs w:val="20"/>
+        </w:rPr>
+        <w:t>graph</w:t>
+      </w:r>
+      <w:bookmarkStart w:id="0" w:name="_GoBack"/>
+      <w:bookmarkEnd w:id="0"/>
     </w:p>
     <w:p>
       <w:pPr>
@@ -4799,6 +4982,7 @@
     </w:p>
     <w:p>
       <w:r>
+        <w:lastRenderedPageBreak/>
         <w:t xml:space="preserve">Step 1: </w:t>
       </w:r>
       <w:r>
@@ -4819,7 +5003,6 @@
         <w:rPr>
           <w:noProof/>
         </w:rPr>
-        <w:lastRenderedPageBreak/>
         <w:drawing>
           <wp:inline distT="0" distB="0" distL="0" distR="0" wp14:anchorId="63FCEBF6" wp14:editId="330ADEEA">
             <wp:extent cx="1253648" cy="1042035"/>
@@ -5865,6 +6048,7 @@
     </w:p>
     <w:p>
       <w:r>
+        <w:lastRenderedPageBreak/>
         <w:t>The merge commit is different from other commit in that it has two parents.</w:t>
       </w:r>
     </w:p>
@@ -5911,7 +6095,6 @@
           <w:sz w:val="20"/>
           <w:szCs w:val="20"/>
         </w:rPr>
-        <w:lastRenderedPageBreak/>
         <w:t xml:space="preserve">// </w:t>
       </w:r>
       <w:r>
@@ -5980,18 +6163,7 @@
           <w:sz w:val="20"/>
           <w:szCs w:val="20"/>
         </w:rPr>
-        <w:t xml:space="preserve">$ </w:t>
-      </w:r>
-      <w:r>
-        <w:rPr>
-          <w:rFonts w:ascii="Consolas" w:eastAsia="Times New Roman" w:hAnsi="Consolas" w:cs="Courier New"/>
-          <w:b/>
-          <w:bCs/>
-          <w:color w:val="000000"/>
-          <w:sz w:val="20"/>
-          <w:szCs w:val="20"/>
-        </w:rPr>
-        <w:t>git merge &lt;branch_name&gt;</w:t>
+        <w:t>$ git merge &lt;branch_name&gt;</w:t>
       </w:r>
     </w:p>
     <w:p>
@@ -6041,18 +6213,7 @@
           <w:sz w:val="20"/>
           <w:szCs w:val="20"/>
         </w:rPr>
-        <w:t xml:space="preserve">$ </w:t>
-      </w:r>
-      <w:r>
-        <w:rPr>
-          <w:rFonts w:ascii="Consolas" w:eastAsia="Times New Roman" w:hAnsi="Consolas" w:cs="Courier New"/>
-          <w:b/>
-          <w:bCs/>
-          <w:color w:val="000000"/>
-          <w:sz w:val="20"/>
-          <w:szCs w:val="20"/>
-        </w:rPr>
-        <w:t>git merge &lt;remoteRepos/remotebranch&gt;</w:t>
+        <w:t>$ git merge &lt;remoteRepos/remotebranch&gt;</w:t>
       </w:r>
     </w:p>
     <w:p>
@@ -6328,6 +6489,7 @@
         </w:numPr>
       </w:pPr>
       <w:r>
+        <w:lastRenderedPageBreak/>
         <w:t>Or manually edit the files causing conflict and then commit; this commit will become the merge commit. You do this commit as usual by: git add &lt;names_of_those_files&gt; and git commit on the currentBranch.</w:t>
       </w:r>
     </w:p>
@@ -6336,7 +6498,6 @@
         <w:pStyle w:val="Heading3"/>
       </w:pPr>
       <w:r>
-        <w:lastRenderedPageBreak/>
         <w:t>Rebase</w:t>
       </w:r>
     </w:p>
@@ -7680,6 +7841,7 @@
           <w:sz w:val="20"/>
           <w:szCs w:val="20"/>
         </w:rPr>
+        <w:lastRenderedPageBreak/>
         <w:t xml:space="preserve">  Local ref configured for 'git push':</w:t>
       </w:r>
     </w:p>
@@ -7768,7 +7930,6 @@
     </w:p>
     <w:p>
       <w:r>
-        <w:lastRenderedPageBreak/>
         <w:t xml:space="preserve">Also delete or rename </w:t>
       </w:r>
       <w:r>
@@ -8013,10 +8174,7 @@
         <w:t xml:space="preserve">between </w:t>
       </w:r>
       <w:r>
-        <w:t>this local cache</w:t>
-      </w:r>
-      <w:r>
-        <w:t xml:space="preserve"> and </w:t>
+        <w:t xml:space="preserve">this local cache and </w:t>
       </w:r>
       <w:r>
         <w:t>the tracking branch</w:t>
@@ -8141,10 +8299,7 @@
         <w:t xml:space="preserve">(by downloading data from the remote repo) </w:t>
       </w:r>
       <w:r>
-        <w:t xml:space="preserve">and then </w:t>
-      </w:r>
-      <w:r>
-        <w:t>“git status” will tell how the two branches diverge. The local has 1 difference (C5) and the “origin/dev” has 2 differences (C3, C4).</w:t>
+        <w:t>and then “git status” will tell how the two branches diverge. The local has 1 difference (C5) and the “origin/dev” has 2 differences (C3, C4).</w:t>
       </w:r>
     </w:p>
     <w:p>
@@ -8237,6 +8392,7 @@
     </w:p>
     <w:p>
       <w:r>
+        <w:lastRenderedPageBreak/>
         <w:t>The</w:t>
       </w:r>
       <w:r>
@@ -8283,7 +8439,6 @@
     </w:p>
     <w:p>
       <w:r>
-        <w:lastRenderedPageBreak/>
         <w:t xml:space="preserve">Create a </w:t>
       </w:r>
       <w:r>
@@ -9297,8 +9452,6 @@
       <w:pPr>
         <w:pStyle w:val="Heading3"/>
       </w:pPr>
-      <w:bookmarkStart w:id="0" w:name="_GoBack"/>
-      <w:bookmarkEnd w:id="0"/>
       <w:r>
         <w:t>Fetch</w:t>
       </w:r>
@@ -9440,6 +9593,7 @@
           <w:rFonts w:ascii="Consolas" w:hAnsi="Consolas"/>
           <w:color w:val="009900"/>
         </w:rPr>
+        <w:lastRenderedPageBreak/>
         <w:t xml:space="preserve">// Fetch ALL branches from the remote repo to </w:t>
       </w:r>
       <w:r>
@@ -10656,6 +10810,7 @@
           <w:rFonts w:ascii="Consolas" w:hAnsi="Consolas"/>
           <w:color w:val="000000"/>
         </w:rPr>
+        <w:lastRenderedPageBreak/>
         <w:t xml:space="preserve">$ </w:t>
       </w:r>
       <w:r>
@@ -10761,7 +10916,6 @@
           <w:rFonts w:ascii="Consolas" w:eastAsiaTheme="majorEastAsia" w:hAnsi="Consolas"/>
           <w:color w:val="009900"/>
         </w:rPr>
-        <w:lastRenderedPageBreak/>
         <w:t>// Push all tags</w:t>
       </w:r>
       <w:r>
@@ -22141,6 +22295,7 @@
   <w:style w:type="character" w:default="1" w:styleId="DefaultParagraphFont">
     <w:name w:val="Default Paragraph Font"/>
     <w:uiPriority w:val="1"/>
+    <w:semiHidden/>
     <w:unhideWhenUsed/>
   </w:style>
   <w:style w:type="table" w:default="1" w:styleId="TableNormal">
@@ -22684,12 +22839,6 @@
 </file>
 
 <file path=customXml/item1.xml><?xml version="1.0" encoding="utf-8"?>
-<p:properties xmlns:p="http://schemas.microsoft.com/office/2006/metadata/properties" xmlns:xsi="http://www.w3.org/2001/XMLSchema-instance" xmlns:pc="http://schemas.microsoft.com/office/infopath/2007/PartnerControls">
-  <documentManagement/>
-</p:properties>
-</file>
-
-<file path=customXml/item2.xml><?xml version="1.0" encoding="utf-8"?>
 <ct:contentTypeSchema xmlns:ct="http://schemas.microsoft.com/office/2006/metadata/contentType" xmlns:ma="http://schemas.microsoft.com/office/2006/metadata/properties/metaAttributes" ct:_="" ma:_="" ma:contentTypeName="Document" ma:contentTypeID="0x010100B98DB139F6FB0D49A5BC8FA6E9FA648C" ma:contentTypeVersion="12" ma:contentTypeDescription="Create a new document." ma:contentTypeScope="" ma:versionID="fd1e6d9c3a0422ee10fd8949a8e64c7e">
   <xsd:schema xmlns:xsd="http://www.w3.org/2001/XMLSchema" xmlns:xs="http://www.w3.org/2001/XMLSchema" xmlns:p="http://schemas.microsoft.com/office/2006/metadata/properties" xmlns:ns3="54b171f1-8c99-4db8-9278-dd935874d647" xmlns:ns4="bc6bd4ee-5e51-426a-89b9-63889de63cd9" targetNamespace="http://schemas.microsoft.com/office/2006/metadata/properties" ma:root="true" ma:fieldsID="c3d2f05cd698b1655ce1e17ec816e715" ns3:_="" ns4:_="">
     <xsd:import namespace="54b171f1-8c99-4db8-9278-dd935874d647"/>
@@ -22906,6 +23055,12 @@
 </ct:contentTypeSchema>
 </file>
 
+<file path=customXml/item2.xml><?xml version="1.0" encoding="utf-8"?>
+<p:properties xmlns:p="http://schemas.microsoft.com/office/2006/metadata/properties" xmlns:xsi="http://www.w3.org/2001/XMLSchema-instance" xmlns:pc="http://schemas.microsoft.com/office/infopath/2007/PartnerControls">
+  <documentManagement/>
+</p:properties>
+</file>
+
 <file path=customXml/item3.xml><?xml version="1.0" encoding="utf-8"?>
 <?mso-contentType ?>
 <FormTemplates xmlns="http://schemas.microsoft.com/sharepoint/v3/contenttype/forms">
@@ -22916,15 +23071,6 @@
 </file>
 
 <file path=customXml/itemProps1.xml><?xml version="1.0" encoding="utf-8"?>
-<ds:datastoreItem xmlns:ds="http://schemas.openxmlformats.org/officeDocument/2006/customXml" ds:itemID="{09004D3D-67AE-4EBF-8294-2FC9160E981E}">
-  <ds:schemaRefs>
-    <ds:schemaRef ds:uri="http://schemas.microsoft.com/office/2006/metadata/properties"/>
-    <ds:schemaRef ds:uri="http://schemas.microsoft.com/office/infopath/2007/PartnerControls"/>
-  </ds:schemaRefs>
-</ds:datastoreItem>
-</file>
-
-<file path=customXml/itemProps2.xml><?xml version="1.0" encoding="utf-8"?>
 <ds:datastoreItem xmlns:ds="http://schemas.openxmlformats.org/officeDocument/2006/customXml" ds:itemID="{7F9549AC-6981-4795-9E3E-99A9FED510BF}">
   <ds:schemaRefs>
     <ds:schemaRef ds:uri="http://schemas.microsoft.com/office/2006/metadata/contentType"/>
@@ -22943,6 +23089,15 @@
 </ds:datastoreItem>
 </file>
 
+<file path=customXml/itemProps2.xml><?xml version="1.0" encoding="utf-8"?>
+<ds:datastoreItem xmlns:ds="http://schemas.openxmlformats.org/officeDocument/2006/customXml" ds:itemID="{09004D3D-67AE-4EBF-8294-2FC9160E981E}">
+  <ds:schemaRefs>
+    <ds:schemaRef ds:uri="http://schemas.microsoft.com/office/2006/metadata/properties"/>
+    <ds:schemaRef ds:uri="http://schemas.microsoft.com/office/infopath/2007/PartnerControls"/>
+  </ds:schemaRefs>
+</ds:datastoreItem>
+</file>
+
 <file path=customXml/itemProps3.xml><?xml version="1.0" encoding="utf-8"?>
 <ds:datastoreItem xmlns:ds="http://schemas.openxmlformats.org/officeDocument/2006/customXml" ds:itemID="{63EF3ADB-B4F0-4B30-AB8D-0DB5FAFE3709}">
   <ds:schemaRefs>

</xml_diff>

<commit_message>
web and git notes updated
</commit_message>
<xml_diff>
--- a/Git Notes.docx
+++ b/Git Notes.docx
@@ -1024,11 +1024,7 @@
     </w:p>
     <w:p>
       <w:pPr>
-        <w:pStyle w:val="ListParagraph"/>
-        <w:numPr>
-          <w:ilvl w:val="0"/>
-          <w:numId w:val="6"/>
-        </w:numPr>
+        <w:pStyle w:val="Heading3"/>
       </w:pPr>
       <w:r>
         <w:t xml:space="preserve">Show the status of </w:t>
@@ -1275,7 +1271,6 @@
           <w:sz w:val="20"/>
           <w:szCs w:val="20"/>
         </w:rPr>
-        <w:lastRenderedPageBreak/>
         <w:t xml:space="preserve">  (use "git restore --staged &lt;file&gt;..." to unstage)</w:t>
       </w:r>
     </w:p>
@@ -1322,6 +1317,7 @@
           <w:sz w:val="20"/>
           <w:szCs w:val="20"/>
         </w:rPr>
+        <w:lastRenderedPageBreak/>
         <w:t xml:space="preserve">        modified:   fileA.txt</w:t>
       </w:r>
     </w:p>
@@ -1782,17 +1778,10 @@
     </w:p>
     <w:p>
       <w:pPr>
-        <w:pStyle w:val="ListParagraph"/>
-        <w:numPr>
-          <w:ilvl w:val="0"/>
-          <w:numId w:val="6"/>
-        </w:numPr>
-      </w:pPr>
-      <w:r>
-        <w:t>Stage files:</w:t>
-      </w:r>
-      <w:r>
-        <w:t xml:space="preserve"> </w:t>
+        <w:pStyle w:val="Heading3"/>
+      </w:pPr>
+      <w:r>
+        <w:t>Stage files</w:t>
       </w:r>
     </w:p>
     <w:p>
@@ -2426,6 +2415,33 @@
           <w:szCs w:val="20"/>
         </w:rPr>
       </w:pPr>
+      <w:r>
+        <w:rPr>
+          <w:rFonts w:ascii="Consolas" w:eastAsia="Times New Roman" w:hAnsi="Consolas" w:cs="Courier New"/>
+          <w:color w:val="009900"/>
+          <w:sz w:val="20"/>
+          <w:szCs w:val="20"/>
+        </w:rPr>
+        <w:t xml:space="preserve">// The &lt;file&gt; in git rm, git mv </w:t>
+      </w:r>
+      <w:r>
+        <w:rPr>
+          <w:rFonts w:ascii="Consolas" w:eastAsia="Times New Roman" w:hAnsi="Consolas" w:cs="Courier New"/>
+          <w:color w:val="009900"/>
+          <w:sz w:val="20"/>
+          <w:szCs w:val="20"/>
+        </w:rPr>
+        <w:t xml:space="preserve">must be </w:t>
+      </w:r>
+      <w:r>
+        <w:rPr>
+          <w:rFonts w:ascii="Consolas" w:eastAsia="Times New Roman" w:hAnsi="Consolas" w:cs="Courier New"/>
+          <w:color w:val="009900"/>
+          <w:sz w:val="20"/>
+          <w:szCs w:val="20"/>
+        </w:rPr>
+        <w:t>staged</w:t>
+      </w:r>
     </w:p>
     <w:p>
       <w:pPr>
@@ -2458,47 +2474,11 @@
         <w:jc w:val="both"/>
         <w:rPr>
           <w:rFonts w:ascii="Consolas" w:eastAsia="Times New Roman" w:hAnsi="Consolas" w:cs="Courier New"/>
-          <w:color w:val="000000"/>
-          <w:sz w:val="20"/>
-          <w:szCs w:val="20"/>
-        </w:rPr>
-      </w:pPr>
-      <w:r>
-        <w:rPr>
-          <w:rFonts w:ascii="Consolas" w:eastAsia="Times New Roman" w:hAnsi="Consolas" w:cs="Courier New"/>
           <w:color w:val="009900"/>
           <w:sz w:val="20"/>
           <w:szCs w:val="20"/>
         </w:rPr>
-        <w:t xml:space="preserve">// </w:t>
-      </w:r>
-      <w:r>
-        <w:rPr>
-          <w:rFonts w:ascii="Consolas" w:eastAsia="Times New Roman" w:hAnsi="Consolas" w:cs="Courier New"/>
-          <w:color w:val="009900"/>
-          <w:sz w:val="20"/>
-          <w:szCs w:val="20"/>
-        </w:rPr>
-        <w:t>Un</w:t>
-      </w:r>
-      <w:r>
-        <w:rPr>
-          <w:rFonts w:ascii="Consolas" w:eastAsia="Times New Roman" w:hAnsi="Consolas" w:cs="Courier New"/>
-          <w:color w:val="009900"/>
-          <w:sz w:val="20"/>
-          <w:szCs w:val="20"/>
-        </w:rPr>
-        <w:t xml:space="preserve">Stage </w:t>
-      </w:r>
-      <w:r>
-        <w:rPr>
-          <w:rFonts w:ascii="Consolas" w:eastAsia="Times New Roman" w:hAnsi="Consolas" w:cs="Courier New"/>
-          <w:color w:val="009900"/>
-          <w:sz w:val="20"/>
-          <w:szCs w:val="20"/>
-        </w:rPr>
-        <w:t>file</w:t>
-      </w:r>
+      </w:pPr>
     </w:p>
     <w:p>
       <w:pPr>
@@ -2531,74 +2511,19 @@
         <w:jc w:val="both"/>
         <w:rPr>
           <w:rFonts w:ascii="Consolas" w:eastAsia="Times New Roman" w:hAnsi="Consolas" w:cs="Courier New"/>
+          <w:color w:val="000000"/>
+          <w:sz w:val="20"/>
+          <w:szCs w:val="20"/>
+        </w:rPr>
+      </w:pPr>
+      <w:r>
+        <w:rPr>
+          <w:rFonts w:ascii="Consolas" w:eastAsia="Times New Roman" w:hAnsi="Consolas" w:cs="Courier New"/>
           <w:color w:val="009900"/>
           <w:sz w:val="20"/>
           <w:szCs w:val="20"/>
         </w:rPr>
-      </w:pPr>
-      <w:r>
-        <w:rPr>
-          <w:rFonts w:ascii="Consolas" w:eastAsia="Times New Roman" w:hAnsi="Consolas" w:cs="Courier New"/>
-          <w:color w:val="000000"/>
-          <w:sz w:val="20"/>
-          <w:szCs w:val="20"/>
-        </w:rPr>
-        <w:t xml:space="preserve">$ </w:t>
-      </w:r>
-      <w:r>
-        <w:rPr>
-          <w:rFonts w:ascii="Consolas" w:eastAsia="Times New Roman" w:hAnsi="Consolas" w:cs="Courier New"/>
-          <w:b/>
-          <w:bCs/>
-          <w:color w:val="000000"/>
-          <w:sz w:val="20"/>
-          <w:szCs w:val="20"/>
-        </w:rPr>
-        <w:t xml:space="preserve">git </w:t>
-      </w:r>
-      <w:r>
-        <w:rPr>
-          <w:rFonts w:ascii="Consolas" w:eastAsia="Times New Roman" w:hAnsi="Consolas" w:cs="Courier New"/>
-          <w:b/>
-          <w:bCs/>
-          <w:color w:val="000000"/>
-          <w:sz w:val="20"/>
-          <w:szCs w:val="20"/>
-        </w:rPr>
-        <w:t>restore --stage</w:t>
-      </w:r>
-      <w:r>
-        <w:rPr>
-          <w:rFonts w:ascii="Consolas" w:eastAsia="Times New Roman" w:hAnsi="Consolas" w:cs="Courier New"/>
-          <w:b/>
-          <w:bCs/>
-          <w:color w:val="000000"/>
-          <w:sz w:val="20"/>
-          <w:szCs w:val="20"/>
-        </w:rPr>
-        <w:t>d</w:t>
-      </w:r>
-      <w:r>
-        <w:rPr>
-          <w:rFonts w:ascii="Consolas" w:eastAsia="Times New Roman" w:hAnsi="Consolas" w:cs="Courier New"/>
-          <w:b/>
-          <w:bCs/>
-          <w:color w:val="000000"/>
-          <w:sz w:val="20"/>
-          <w:szCs w:val="20"/>
-        </w:rPr>
-        <w:t xml:space="preserve"> &lt;file&gt;</w:t>
-      </w:r>
-      <w:r>
-        <w:rPr>
-          <w:rFonts w:ascii="Consolas" w:eastAsia="Times New Roman" w:hAnsi="Consolas" w:cs="Courier New"/>
-          <w:b/>
-          <w:bCs/>
-          <w:color w:val="000000"/>
-          <w:sz w:val="20"/>
-          <w:szCs w:val="20"/>
-        </w:rPr>
-        <w:t xml:space="preserve">              </w:t>
+        <w:t xml:space="preserve">// </w:t>
       </w:r>
       <w:r>
         <w:rPr>
@@ -2607,7 +2532,7 @@
           <w:sz w:val="20"/>
           <w:szCs w:val="20"/>
         </w:rPr>
-        <w:t xml:space="preserve">// </w:t>
+        <w:t>Un</w:t>
       </w:r>
       <w:r>
         <w:rPr>
@@ -2616,7 +2541,16 @@
           <w:sz w:val="20"/>
           <w:szCs w:val="20"/>
         </w:rPr>
-        <w:t>from git 2.23.0</w:t>
+        <w:t xml:space="preserve">Stage </w:t>
+      </w:r>
+      <w:r>
+        <w:rPr>
+          <w:rFonts w:ascii="Consolas" w:eastAsia="Times New Roman" w:hAnsi="Consolas" w:cs="Courier New"/>
+          <w:color w:val="009900"/>
+          <w:sz w:val="20"/>
+          <w:szCs w:val="20"/>
+        </w:rPr>
+        <w:t>file</w:t>
       </w:r>
     </w:p>
     <w:p>
@@ -2684,7 +2618,7 @@
           <w:sz w:val="20"/>
           <w:szCs w:val="20"/>
         </w:rPr>
-        <w:t>rm --cached</w:t>
+        <w:t>restore --stage</w:t>
       </w:r>
       <w:r>
         <w:rPr>
@@ -2695,7 +2629,7 @@
           <w:sz w:val="20"/>
           <w:szCs w:val="20"/>
         </w:rPr>
-        <w:t xml:space="preserve"> &lt;file&gt;</w:t>
+        <w:t>d</w:t>
       </w:r>
       <w:r>
         <w:rPr>
@@ -2706,7 +2640,18 @@
           <w:sz w:val="20"/>
           <w:szCs w:val="20"/>
         </w:rPr>
-        <w:t xml:space="preserve">                   </w:t>
+        <w:t xml:space="preserve"> &lt;file&gt;</w:t>
+      </w:r>
+      <w:r>
+        <w:rPr>
+          <w:rFonts w:ascii="Consolas" w:eastAsia="Times New Roman" w:hAnsi="Consolas" w:cs="Courier New"/>
+          <w:b/>
+          <w:bCs/>
+          <w:color w:val="000000"/>
+          <w:sz w:val="20"/>
+          <w:szCs w:val="20"/>
+        </w:rPr>
+        <w:t xml:space="preserve">              </w:t>
       </w:r>
       <w:r>
         <w:rPr>
@@ -2724,7 +2669,7 @@
           <w:sz w:val="20"/>
           <w:szCs w:val="20"/>
         </w:rPr>
-        <w:t>old git version</w:t>
+        <w:t>from git 2.23.0</w:t>
       </w:r>
     </w:p>
     <w:p>
@@ -2763,6 +2708,77 @@
           <w:szCs w:val="20"/>
         </w:rPr>
       </w:pPr>
+      <w:r>
+        <w:rPr>
+          <w:rFonts w:ascii="Consolas" w:eastAsia="Times New Roman" w:hAnsi="Consolas" w:cs="Courier New"/>
+          <w:color w:val="000000"/>
+          <w:sz w:val="20"/>
+          <w:szCs w:val="20"/>
+        </w:rPr>
+        <w:t xml:space="preserve">$ </w:t>
+      </w:r>
+      <w:r>
+        <w:rPr>
+          <w:rFonts w:ascii="Consolas" w:eastAsia="Times New Roman" w:hAnsi="Consolas" w:cs="Courier New"/>
+          <w:b/>
+          <w:bCs/>
+          <w:color w:val="000000"/>
+          <w:sz w:val="20"/>
+          <w:szCs w:val="20"/>
+        </w:rPr>
+        <w:t xml:space="preserve">git </w:t>
+      </w:r>
+      <w:r>
+        <w:rPr>
+          <w:rFonts w:ascii="Consolas" w:eastAsia="Times New Roman" w:hAnsi="Consolas" w:cs="Courier New"/>
+          <w:b/>
+          <w:bCs/>
+          <w:color w:val="000000"/>
+          <w:sz w:val="20"/>
+          <w:szCs w:val="20"/>
+        </w:rPr>
+        <w:t>rm --cached</w:t>
+      </w:r>
+      <w:r>
+        <w:rPr>
+          <w:rFonts w:ascii="Consolas" w:eastAsia="Times New Roman" w:hAnsi="Consolas" w:cs="Courier New"/>
+          <w:b/>
+          <w:bCs/>
+          <w:color w:val="000000"/>
+          <w:sz w:val="20"/>
+          <w:szCs w:val="20"/>
+        </w:rPr>
+        <w:t xml:space="preserve"> &lt;file&gt;</w:t>
+      </w:r>
+      <w:r>
+        <w:rPr>
+          <w:rFonts w:ascii="Consolas" w:eastAsia="Times New Roman" w:hAnsi="Consolas" w:cs="Courier New"/>
+          <w:b/>
+          <w:bCs/>
+          <w:color w:val="000000"/>
+          <w:sz w:val="20"/>
+          <w:szCs w:val="20"/>
+        </w:rPr>
+        <w:t xml:space="preserve">                   </w:t>
+      </w:r>
+      <w:r>
+        <w:rPr>
+          <w:rFonts w:ascii="Consolas" w:eastAsia="Times New Roman" w:hAnsi="Consolas" w:cs="Courier New"/>
+          <w:color w:val="009900"/>
+          <w:sz w:val="20"/>
+          <w:szCs w:val="20"/>
+        </w:rPr>
+        <w:t xml:space="preserve">// </w:t>
+      </w:r>
+      <w:r>
+        <w:rPr>
+          <w:rFonts w:ascii="Consolas" w:eastAsia="Times New Roman" w:hAnsi="Consolas" w:cs="Courier New"/>
+          <w:color w:val="009900"/>
+          <w:sz w:val="20"/>
+          <w:szCs w:val="20"/>
+        </w:rPr>
+        <w:t>old git version</w:t>
+      </w:r>
     </w:p>
     <w:p>
       <w:pPr>
@@ -2795,20 +2811,11 @@
         <w:jc w:val="both"/>
         <w:rPr>
           <w:rFonts w:ascii="Consolas" w:eastAsia="Times New Roman" w:hAnsi="Consolas" w:cs="Courier New"/>
-          <w:color w:val="000000"/>
-          <w:sz w:val="20"/>
-          <w:szCs w:val="20"/>
-        </w:rPr>
-      </w:pPr>
-      <w:r>
-        <w:rPr>
-          <w:rFonts w:ascii="Consolas" w:eastAsia="Times New Roman" w:hAnsi="Consolas" w:cs="Courier New"/>
           <w:color w:val="009900"/>
           <w:sz w:val="20"/>
           <w:szCs w:val="20"/>
         </w:rPr>
-        <w:t>// Stage ALL files with changes</w:t>
-      </w:r>
+      </w:pPr>
     </w:p>
     <w:p>
       <w:pPr>
@@ -2841,68 +2848,19 @@
         <w:jc w:val="both"/>
         <w:rPr>
           <w:rFonts w:ascii="Consolas" w:eastAsia="Times New Roman" w:hAnsi="Consolas" w:cs="Courier New"/>
+          <w:color w:val="000000"/>
+          <w:sz w:val="20"/>
+          <w:szCs w:val="20"/>
+        </w:rPr>
+      </w:pPr>
+      <w:r>
+        <w:rPr>
+          <w:rFonts w:ascii="Consolas" w:eastAsia="Times New Roman" w:hAnsi="Consolas" w:cs="Courier New"/>
           <w:color w:val="009900"/>
           <w:sz w:val="20"/>
           <w:szCs w:val="20"/>
         </w:rPr>
-      </w:pPr>
-      <w:r>
-        <w:rPr>
-          <w:rFonts w:ascii="Consolas" w:eastAsia="Times New Roman" w:hAnsi="Consolas" w:cs="Courier New"/>
-          <w:color w:val="000000"/>
-          <w:sz w:val="20"/>
-          <w:szCs w:val="20"/>
-        </w:rPr>
-        <w:t xml:space="preserve">$ </w:t>
-      </w:r>
-      <w:r>
-        <w:rPr>
-          <w:rFonts w:ascii="Consolas" w:eastAsia="Times New Roman" w:hAnsi="Consolas" w:cs="Courier New"/>
-          <w:b/>
-          <w:bCs/>
-          <w:color w:val="000000"/>
-          <w:sz w:val="20"/>
-          <w:szCs w:val="20"/>
-        </w:rPr>
-        <w:t>git add -A</w:t>
-      </w:r>
-      <w:r>
-        <w:rPr>
-          <w:rFonts w:ascii="Consolas" w:eastAsia="Times New Roman" w:hAnsi="Consolas" w:cs="Courier New"/>
-          <w:color w:val="000000"/>
-          <w:sz w:val="20"/>
-          <w:szCs w:val="20"/>
-        </w:rPr>
-        <w:t xml:space="preserve">   </w:t>
-      </w:r>
-      <w:r>
-        <w:rPr>
-          <w:rFonts w:ascii="Consolas" w:eastAsia="Times New Roman" w:hAnsi="Consolas" w:cs="Courier New"/>
-          <w:color w:val="009900"/>
-          <w:sz w:val="20"/>
-          <w:szCs w:val="20"/>
-        </w:rPr>
-        <w:t>// OR, '</w:t>
-      </w:r>
-      <w:r>
-        <w:rPr>
-          <w:rFonts w:ascii="Consolas" w:eastAsia="Times New Roman" w:hAnsi="Consolas" w:cs="Courier New"/>
-          <w:b/>
-          <w:bCs/>
-          <w:color w:val="009900"/>
-          <w:sz w:val="20"/>
-          <w:szCs w:val="20"/>
-        </w:rPr>
-        <w:t>git add --all</w:t>
-      </w:r>
-      <w:r>
-        <w:rPr>
-          <w:rFonts w:ascii="Consolas" w:eastAsia="Times New Roman" w:hAnsi="Consolas" w:cs="Courier New"/>
-          <w:color w:val="009900"/>
-          <w:sz w:val="20"/>
-          <w:szCs w:val="20"/>
-        </w:rPr>
-        <w:t>'</w:t>
+        <w:t>// Stage ALL files with changes</w:t>
       </w:r>
     </w:p>
     <w:p>
@@ -2941,6 +2899,64 @@
           <w:szCs w:val="20"/>
         </w:rPr>
       </w:pPr>
+      <w:r>
+        <w:rPr>
+          <w:rFonts w:ascii="Consolas" w:eastAsia="Times New Roman" w:hAnsi="Consolas" w:cs="Courier New"/>
+          <w:color w:val="000000"/>
+          <w:sz w:val="20"/>
+          <w:szCs w:val="20"/>
+        </w:rPr>
+        <w:t xml:space="preserve">$ </w:t>
+      </w:r>
+      <w:r>
+        <w:rPr>
+          <w:rFonts w:ascii="Consolas" w:eastAsia="Times New Roman" w:hAnsi="Consolas" w:cs="Courier New"/>
+          <w:b/>
+          <w:bCs/>
+          <w:color w:val="000000"/>
+          <w:sz w:val="20"/>
+          <w:szCs w:val="20"/>
+        </w:rPr>
+        <w:t>git add -A</w:t>
+      </w:r>
+      <w:r>
+        <w:rPr>
+          <w:rFonts w:ascii="Consolas" w:eastAsia="Times New Roman" w:hAnsi="Consolas" w:cs="Courier New"/>
+          <w:color w:val="000000"/>
+          <w:sz w:val="20"/>
+          <w:szCs w:val="20"/>
+        </w:rPr>
+        <w:t xml:space="preserve">   </w:t>
+      </w:r>
+      <w:r>
+        <w:rPr>
+          <w:rFonts w:ascii="Consolas" w:eastAsia="Times New Roman" w:hAnsi="Consolas" w:cs="Courier New"/>
+          <w:color w:val="009900"/>
+          <w:sz w:val="20"/>
+          <w:szCs w:val="20"/>
+        </w:rPr>
+        <w:t>// OR, '</w:t>
+      </w:r>
+      <w:r>
+        <w:rPr>
+          <w:rFonts w:ascii="Consolas" w:eastAsia="Times New Roman" w:hAnsi="Consolas" w:cs="Courier New"/>
+          <w:b/>
+          <w:bCs/>
+          <w:color w:val="009900"/>
+          <w:sz w:val="20"/>
+          <w:szCs w:val="20"/>
+        </w:rPr>
+        <w:t>git add --all</w:t>
+      </w:r>
+      <w:r>
+        <w:rPr>
+          <w:rFonts w:ascii="Consolas" w:eastAsia="Times New Roman" w:hAnsi="Consolas" w:cs="Courier New"/>
+          <w:color w:val="009900"/>
+          <w:sz w:val="20"/>
+          <w:szCs w:val="20"/>
+        </w:rPr>
+        <w:t>'</w:t>
+      </w:r>
     </w:p>
     <w:p>
       <w:pPr>
@@ -2973,29 +2989,11 @@
         <w:jc w:val="both"/>
         <w:rPr>
           <w:rFonts w:ascii="Consolas" w:eastAsia="Times New Roman" w:hAnsi="Consolas" w:cs="Courier New"/>
-          <w:color w:val="000000"/>
-          <w:sz w:val="20"/>
-          <w:szCs w:val="20"/>
-        </w:rPr>
-      </w:pPr>
-      <w:r>
-        <w:rPr>
-          <w:rFonts w:ascii="Consolas" w:eastAsia="Times New Roman" w:hAnsi="Consolas" w:cs="Courier New"/>
           <w:color w:val="009900"/>
           <w:sz w:val="20"/>
           <w:szCs w:val="20"/>
         </w:rPr>
-        <w:t xml:space="preserve">// Stage </w:t>
-      </w:r>
-      <w:r>
-        <w:rPr>
-          <w:rFonts w:ascii="Consolas" w:eastAsia="Times New Roman" w:hAnsi="Consolas" w:cs="Courier New"/>
-          <w:color w:val="009900"/>
-          <w:sz w:val="20"/>
-          <w:szCs w:val="20"/>
-        </w:rPr>
-        <w:t>all the files in the current directory (and all sub-directories)</w:t>
-      </w:r>
+      </w:pPr>
     </w:p>
     <w:p>
       <w:pPr>
@@ -3028,50 +3026,19 @@
         <w:jc w:val="both"/>
         <w:rPr>
           <w:rFonts w:ascii="Consolas" w:eastAsia="Times New Roman" w:hAnsi="Consolas" w:cs="Courier New"/>
+          <w:color w:val="000000"/>
+          <w:sz w:val="20"/>
+          <w:szCs w:val="20"/>
+        </w:rPr>
+      </w:pPr>
+      <w:r>
+        <w:rPr>
+          <w:rFonts w:ascii="Consolas" w:eastAsia="Times New Roman" w:hAnsi="Consolas" w:cs="Courier New"/>
           <w:color w:val="009900"/>
           <w:sz w:val="20"/>
           <w:szCs w:val="20"/>
         </w:rPr>
-      </w:pPr>
-      <w:r>
-        <w:rPr>
-          <w:rFonts w:ascii="Consolas" w:eastAsia="Times New Roman" w:hAnsi="Consolas" w:cs="Courier New"/>
-          <w:color w:val="000000"/>
-          <w:sz w:val="20"/>
-          <w:szCs w:val="20"/>
-        </w:rPr>
-        <w:t xml:space="preserve">$ </w:t>
-      </w:r>
-      <w:r>
-        <w:rPr>
-          <w:rFonts w:ascii="Consolas" w:eastAsia="Times New Roman" w:hAnsi="Consolas" w:cs="Courier New"/>
-          <w:b/>
-          <w:bCs/>
-          <w:color w:val="000000"/>
-          <w:sz w:val="20"/>
-          <w:szCs w:val="20"/>
-        </w:rPr>
-        <w:t xml:space="preserve">git add </w:t>
-      </w:r>
-      <w:r>
-        <w:rPr>
-          <w:rFonts w:ascii="Consolas" w:eastAsia="Times New Roman" w:hAnsi="Consolas" w:cs="Courier New"/>
-          <w:b/>
-          <w:bCs/>
-          <w:color w:val="000000"/>
-          <w:sz w:val="20"/>
-          <w:szCs w:val="20"/>
-        </w:rPr>
-        <w:t>.</w:t>
-      </w:r>
-      <w:r>
-        <w:rPr>
-          <w:rFonts w:ascii="Consolas" w:eastAsia="Times New Roman" w:hAnsi="Consolas" w:cs="Courier New"/>
-          <w:color w:val="000000"/>
-          <w:sz w:val="20"/>
-          <w:szCs w:val="20"/>
-        </w:rPr>
-        <w:t xml:space="preserve">   </w:t>
+        <w:t xml:space="preserve">// Stage </w:t>
       </w:r>
       <w:r>
         <w:rPr>
@@ -3080,16 +3047,7 @@
           <w:sz w:val="20"/>
           <w:szCs w:val="20"/>
         </w:rPr>
-        <w:t xml:space="preserve">// </w:t>
-      </w:r>
-      <w:r>
-        <w:rPr>
-          <w:rFonts w:ascii="Consolas" w:eastAsia="Times New Roman" w:hAnsi="Consolas" w:cs="Courier New"/>
-          <w:color w:val="009900"/>
-          <w:sz w:val="20"/>
-          <w:szCs w:val="20"/>
-        </w:rPr>
-        <w:t>the option is dot “.”</w:t>
+        <w:t>all the files in the current directory (and all sub-directories)</w:t>
       </w:r>
     </w:p>
     <w:p>
@@ -3123,28 +3081,68 @@
         <w:jc w:val="both"/>
         <w:rPr>
           <w:rFonts w:ascii="Consolas" w:eastAsia="Times New Roman" w:hAnsi="Consolas" w:cs="Courier New"/>
-          <w:color w:val="000000"/>
-          <w:sz w:val="20"/>
-          <w:szCs w:val="20"/>
-        </w:rPr>
-      </w:pPr>
-    </w:p>
-    <w:p>
-      <w:pPr>
-        <w:pStyle w:val="ListParagraph"/>
-        <w:numPr>
-          <w:ilvl w:val="0"/>
-          <w:numId w:val="6"/>
-        </w:numPr>
-      </w:pPr>
-      <w:r>
-        <w:t xml:space="preserve">Commit </w:t>
-      </w:r>
-      <w:r>
-        <w:t xml:space="preserve">staged files: git </w:t>
-      </w:r>
-      <w:r>
-        <w:t>commit -m “message to describe the commit”</w:t>
+          <w:color w:val="009900"/>
+          <w:sz w:val="20"/>
+          <w:szCs w:val="20"/>
+        </w:rPr>
+      </w:pPr>
+      <w:r>
+        <w:rPr>
+          <w:rFonts w:ascii="Consolas" w:eastAsia="Times New Roman" w:hAnsi="Consolas" w:cs="Courier New"/>
+          <w:color w:val="000000"/>
+          <w:sz w:val="20"/>
+          <w:szCs w:val="20"/>
+        </w:rPr>
+        <w:t xml:space="preserve">$ </w:t>
+      </w:r>
+      <w:r>
+        <w:rPr>
+          <w:rFonts w:ascii="Consolas" w:eastAsia="Times New Roman" w:hAnsi="Consolas" w:cs="Courier New"/>
+          <w:b/>
+          <w:bCs/>
+          <w:color w:val="000000"/>
+          <w:sz w:val="20"/>
+          <w:szCs w:val="20"/>
+        </w:rPr>
+        <w:t xml:space="preserve">git add </w:t>
+      </w:r>
+      <w:r>
+        <w:rPr>
+          <w:rFonts w:ascii="Consolas" w:eastAsia="Times New Roman" w:hAnsi="Consolas" w:cs="Courier New"/>
+          <w:b/>
+          <w:bCs/>
+          <w:color w:val="000000"/>
+          <w:sz w:val="20"/>
+          <w:szCs w:val="20"/>
+        </w:rPr>
+        <w:t>.</w:t>
+      </w:r>
+      <w:r>
+        <w:rPr>
+          <w:rFonts w:ascii="Consolas" w:eastAsia="Times New Roman" w:hAnsi="Consolas" w:cs="Courier New"/>
+          <w:color w:val="000000"/>
+          <w:sz w:val="20"/>
+          <w:szCs w:val="20"/>
+        </w:rPr>
+        <w:t xml:space="preserve">   </w:t>
+      </w:r>
+      <w:r>
+        <w:rPr>
+          <w:rFonts w:ascii="Consolas" w:eastAsia="Times New Roman" w:hAnsi="Consolas" w:cs="Courier New"/>
+          <w:color w:val="009900"/>
+          <w:sz w:val="20"/>
+          <w:szCs w:val="20"/>
+        </w:rPr>
+        <w:t xml:space="preserve">// </w:t>
+      </w:r>
+      <w:r>
+        <w:rPr>
+          <w:rFonts w:ascii="Consolas" w:eastAsia="Times New Roman" w:hAnsi="Consolas" w:cs="Courier New"/>
+          <w:color w:val="009900"/>
+          <w:sz w:val="20"/>
+          <w:szCs w:val="20"/>
+        </w:rPr>
+        <w:t>the option is dot “.”</w:t>
       </w:r>
     </w:p>
     <w:p>
@@ -3183,41 +3181,76 @@
           <w:szCs w:val="20"/>
         </w:rPr>
       </w:pPr>
-      <w:r>
-        <w:rPr>
-          <w:rFonts w:ascii="Consolas" w:eastAsia="Times New Roman" w:hAnsi="Consolas" w:cs="Courier New"/>
-          <w:color w:val="009900"/>
-          <w:sz w:val="20"/>
-          <w:szCs w:val="20"/>
-        </w:rPr>
-        <w:t xml:space="preserve">// </w:t>
-      </w:r>
-      <w:r>
-        <w:rPr>
-          <w:rFonts w:ascii="Consolas" w:eastAsia="Times New Roman" w:hAnsi="Consolas" w:cs="Courier New"/>
-          <w:color w:val="009900"/>
-          <w:sz w:val="20"/>
-          <w:szCs w:val="20"/>
-        </w:rPr>
-        <w:t>Commit the files that are staged (-</w:t>
-      </w:r>
-      <w:r>
-        <w:rPr>
-          <w:rFonts w:ascii="Consolas" w:eastAsia="Times New Roman" w:hAnsi="Consolas" w:cs="Courier New"/>
-          <w:color w:val="009900"/>
-          <w:sz w:val="20"/>
-          <w:szCs w:val="20"/>
-        </w:rPr>
-        <w:t xml:space="preserve">m to specify the commit </w:t>
-      </w:r>
-      <w:r>
-        <w:rPr>
-          <w:rFonts w:ascii="Consolas" w:eastAsia="Times New Roman" w:hAnsi="Consolas" w:cs="Courier New"/>
-          <w:color w:val="009900"/>
-          <w:sz w:val="20"/>
-          <w:szCs w:val="20"/>
-        </w:rPr>
-        <w:t>description)</w:t>
+    </w:p>
+    <w:p>
+      <w:pPr>
+        <w:pStyle w:val="Heading3"/>
+      </w:pPr>
+      <w:r>
+        <w:t xml:space="preserve">Git </w:t>
+      </w:r>
+      <w:r>
+        <w:t>does NOT care about f</w:t>
+      </w:r>
+      <w:r>
+        <w:t>olders</w:t>
+      </w:r>
+      <w:r>
+        <w:t xml:space="preserve"> (untracked, unstaged, staged)</w:t>
+      </w:r>
+    </w:p>
+    <w:p>
+      <w:r>
+        <w:t xml:space="preserve">Git doesn’t care about folders, but files. </w:t>
+      </w:r>
+      <w:r>
+        <w:t xml:space="preserve">When you creates a new empty folder, it’s not shown as </w:t>
+      </w:r>
+      <w:r>
+        <w:t>“</w:t>
+      </w:r>
+      <w:r>
+        <w:t>untracked</w:t>
+      </w:r>
+      <w:r>
+        <w:t>”</w:t>
+      </w:r>
+      <w:r>
+        <w:t>; afterwards, if you add file</w:t>
+      </w:r>
+      <w:r>
+        <w:t>s into it, the file</w:t>
+      </w:r>
+      <w:r>
+        <w:t>, not the folder</w:t>
+      </w:r>
+      <w:r>
+        <w:t xml:space="preserve"> will be shown as “untracked”</w:t>
+      </w:r>
+      <w:r>
+        <w:t>.</w:t>
+      </w:r>
+      <w:bookmarkStart w:id="0" w:name="_GoBack"/>
+      <w:bookmarkEnd w:id="0"/>
+    </w:p>
+    <w:p>
+      <w:pPr>
+        <w:pStyle w:val="Heading3"/>
+      </w:pPr>
+      <w:r>
+        <w:t xml:space="preserve">Commit </w:t>
+      </w:r>
+      <w:r>
+        <w:t xml:space="preserve">staged files: git </w:t>
+      </w:r>
+      <w:r>
+        <w:t>commit -m “</w:t>
+      </w:r>
+      <w:r>
+        <w:t>description</w:t>
+      </w:r>
+      <w:r>
+        <w:t>”</w:t>
       </w:r>
     </w:p>
     <w:p>
@@ -3259,31 +3292,38 @@
       <w:r>
         <w:rPr>
           <w:rFonts w:ascii="Consolas" w:eastAsia="Times New Roman" w:hAnsi="Consolas" w:cs="Courier New"/>
-          <w:color w:val="000000"/>
-          <w:sz w:val="20"/>
-          <w:szCs w:val="20"/>
-        </w:rPr>
-        <w:t xml:space="preserve">$ </w:t>
-      </w:r>
-      <w:r>
-        <w:rPr>
-          <w:rFonts w:ascii="Consolas" w:eastAsia="Times New Roman" w:hAnsi="Consolas" w:cs="Courier New"/>
-          <w:b/>
-          <w:bCs/>
-          <w:color w:val="000000"/>
-          <w:sz w:val="20"/>
-          <w:szCs w:val="20"/>
-        </w:rPr>
-        <w:t>git commit -m "First commit"</w:t>
-      </w:r>
-      <w:r>
-        <w:rPr>
-          <w:rFonts w:ascii="Consolas" w:eastAsia="Times New Roman" w:hAnsi="Consolas" w:cs="Courier New"/>
-          <w:color w:val="000000"/>
-          <w:sz w:val="20"/>
-          <w:szCs w:val="20"/>
-        </w:rPr>
-        <w:t xml:space="preserve">   </w:t>
+          <w:color w:val="009900"/>
+          <w:sz w:val="20"/>
+          <w:szCs w:val="20"/>
+        </w:rPr>
+        <w:t xml:space="preserve">// </w:t>
+      </w:r>
+      <w:r>
+        <w:rPr>
+          <w:rFonts w:ascii="Consolas" w:eastAsia="Times New Roman" w:hAnsi="Consolas" w:cs="Courier New"/>
+          <w:color w:val="009900"/>
+          <w:sz w:val="20"/>
+          <w:szCs w:val="20"/>
+        </w:rPr>
+        <w:t>Commit the files that are staged (-</w:t>
+      </w:r>
+      <w:r>
+        <w:rPr>
+          <w:rFonts w:ascii="Consolas" w:eastAsia="Times New Roman" w:hAnsi="Consolas" w:cs="Courier New"/>
+          <w:color w:val="009900"/>
+          <w:sz w:val="20"/>
+          <w:szCs w:val="20"/>
+        </w:rPr>
+        <w:t xml:space="preserve">m to specify the commit </w:t>
+      </w:r>
+      <w:r>
+        <w:rPr>
+          <w:rFonts w:ascii="Consolas" w:eastAsia="Times New Roman" w:hAnsi="Consolas" w:cs="Courier New"/>
+          <w:color w:val="009900"/>
+          <w:sz w:val="20"/>
+          <w:szCs w:val="20"/>
+        </w:rPr>
+        <w:t>description)</w:t>
       </w:r>
     </w:p>
     <w:p>
@@ -3329,25 +3369,27 @@
           <w:sz w:val="20"/>
           <w:szCs w:val="20"/>
         </w:rPr>
-        <w:t xml:space="preserve">[master (root-commit) </w:t>
-      </w:r>
-      <w:r>
-        <w:rPr>
-          <w:rFonts w:ascii="Consolas" w:eastAsia="Times New Roman" w:hAnsi="Consolas" w:cs="Courier New"/>
-          <w:color w:val="E31B23"/>
-          <w:sz w:val="20"/>
-          <w:szCs w:val="20"/>
-        </w:rPr>
-        <w:t>858f3e7</w:t>
-      </w:r>
-      <w:r>
-        <w:rPr>
-          <w:rFonts w:ascii="Consolas" w:eastAsia="Times New Roman" w:hAnsi="Consolas" w:cs="Courier New"/>
-          <w:color w:val="000000"/>
-          <w:sz w:val="20"/>
-          <w:szCs w:val="20"/>
-        </w:rPr>
-        <w:t>] first commit</w:t>
+        <w:t xml:space="preserve">$ </w:t>
+      </w:r>
+      <w:r>
+        <w:rPr>
+          <w:rFonts w:ascii="Consolas" w:eastAsia="Times New Roman" w:hAnsi="Consolas" w:cs="Courier New"/>
+          <w:b/>
+          <w:bCs/>
+          <w:color w:val="000000"/>
+          <w:sz w:val="20"/>
+          <w:szCs w:val="20"/>
+        </w:rPr>
+        <w:t>git commit -m "First commit"</w:t>
+      </w:r>
+      <w:r>
+        <w:rPr>
+          <w:rFonts w:ascii="Consolas" w:eastAsia="Times New Roman" w:hAnsi="Consolas" w:cs="Courier New"/>
+          <w:color w:val="000000"/>
+          <w:sz w:val="20"/>
+          <w:szCs w:val="20"/>
+        </w:rPr>
+        <w:t xml:space="preserve">   </w:t>
       </w:r>
     </w:p>
     <w:p>
@@ -3393,7 +3435,25 @@
           <w:sz w:val="20"/>
           <w:szCs w:val="20"/>
         </w:rPr>
-        <w:t xml:space="preserve"> 2 files changed, 8 insertions(+)</w:t>
+        <w:t xml:space="preserve">[master (root-commit) </w:t>
+      </w:r>
+      <w:r>
+        <w:rPr>
+          <w:rFonts w:ascii="Consolas" w:eastAsia="Times New Roman" w:hAnsi="Consolas" w:cs="Courier New"/>
+          <w:color w:val="E31B23"/>
+          <w:sz w:val="20"/>
+          <w:szCs w:val="20"/>
+        </w:rPr>
+        <w:t>858f3e7</w:t>
+      </w:r>
+      <w:r>
+        <w:rPr>
+          <w:rFonts w:ascii="Consolas" w:eastAsia="Times New Roman" w:hAnsi="Consolas" w:cs="Courier New"/>
+          <w:color w:val="000000"/>
+          <w:sz w:val="20"/>
+          <w:szCs w:val="20"/>
+        </w:rPr>
+        <w:t>] first commit</w:t>
       </w:r>
     </w:p>
     <w:p>
@@ -3439,16 +3499,7 @@
           <w:sz w:val="20"/>
           <w:szCs w:val="20"/>
         </w:rPr>
-        <w:t xml:space="preserve"> create mode 100644 </w:t>
-      </w:r>
-      <w:r>
-        <w:rPr>
-          <w:rFonts w:ascii="Consolas" w:eastAsia="Times New Roman" w:hAnsi="Consolas" w:cs="Courier New"/>
-          <w:color w:val="E31B23"/>
-          <w:sz w:val="20"/>
-          <w:szCs w:val="20"/>
-        </w:rPr>
-        <w:t>Hello.java</w:t>
+        <w:t xml:space="preserve"> 2 files changed, 8 insertions(+)</w:t>
       </w:r>
     </w:p>
     <w:p>
@@ -3482,28 +3533,28 @@
         <w:jc w:val="both"/>
         <w:rPr>
           <w:rFonts w:ascii="Consolas" w:eastAsia="Times New Roman" w:hAnsi="Consolas" w:cs="Courier New"/>
+          <w:color w:val="000000"/>
+          <w:sz w:val="20"/>
+          <w:szCs w:val="20"/>
+        </w:rPr>
+      </w:pPr>
+      <w:r>
+        <w:rPr>
+          <w:rFonts w:ascii="Consolas" w:eastAsia="Times New Roman" w:hAnsi="Consolas" w:cs="Courier New"/>
+          <w:color w:val="000000"/>
+          <w:sz w:val="20"/>
+          <w:szCs w:val="20"/>
+        </w:rPr>
+        <w:t xml:space="preserve"> create mode 100644 </w:t>
+      </w:r>
+      <w:r>
+        <w:rPr>
+          <w:rFonts w:ascii="Consolas" w:eastAsia="Times New Roman" w:hAnsi="Consolas" w:cs="Courier New"/>
           <w:color w:val="E31B23"/>
           <w:sz w:val="20"/>
           <w:szCs w:val="20"/>
         </w:rPr>
-      </w:pPr>
-      <w:r>
-        <w:rPr>
-          <w:rFonts w:ascii="Consolas" w:eastAsia="Times New Roman" w:hAnsi="Consolas" w:cs="Courier New"/>
-          <w:color w:val="000000"/>
-          <w:sz w:val="20"/>
-          <w:szCs w:val="20"/>
-        </w:rPr>
-        <w:t xml:space="preserve"> create mode 100644 </w:t>
-      </w:r>
-      <w:r>
-        <w:rPr>
-          <w:rFonts w:ascii="Consolas" w:eastAsia="Times New Roman" w:hAnsi="Consolas" w:cs="Courier New"/>
-          <w:color w:val="E31B23"/>
-          <w:sz w:val="20"/>
-          <w:szCs w:val="20"/>
-        </w:rPr>
-        <w:t>README.md</w:t>
+        <w:t>Hello.java</w:t>
       </w:r>
     </w:p>
     <w:p>
@@ -3542,6 +3593,24 @@
           <w:szCs w:val="20"/>
         </w:rPr>
       </w:pPr>
+      <w:r>
+        <w:rPr>
+          <w:rFonts w:ascii="Consolas" w:eastAsia="Times New Roman" w:hAnsi="Consolas" w:cs="Courier New"/>
+          <w:color w:val="000000"/>
+          <w:sz w:val="20"/>
+          <w:szCs w:val="20"/>
+        </w:rPr>
+        <w:t xml:space="preserve"> create mode 100644 </w:t>
+      </w:r>
+      <w:r>
+        <w:rPr>
+          <w:rFonts w:ascii="Consolas" w:eastAsia="Times New Roman" w:hAnsi="Consolas" w:cs="Courier New"/>
+          <w:color w:val="E31B23"/>
+          <w:sz w:val="20"/>
+          <w:szCs w:val="20"/>
+        </w:rPr>
+        <w:t>README.md</w:t>
+      </w:r>
     </w:p>
     <w:p>
       <w:pPr>
@@ -3579,33 +3648,6 @@
           <w:szCs w:val="20"/>
         </w:rPr>
       </w:pPr>
-      <w:r>
-        <w:rPr>
-          <w:rFonts w:ascii="Consolas" w:eastAsia="Times New Roman" w:hAnsi="Consolas" w:cs="Courier New"/>
-          <w:color w:val="009900"/>
-          <w:sz w:val="20"/>
-          <w:szCs w:val="20"/>
-        </w:rPr>
-        <w:t xml:space="preserve">// </w:t>
-      </w:r>
-      <w:r>
-        <w:rPr>
-          <w:rFonts w:ascii="Consolas" w:eastAsia="Times New Roman" w:hAnsi="Consolas" w:cs="Courier New"/>
-          <w:color w:val="009900"/>
-          <w:sz w:val="20"/>
-          <w:szCs w:val="20"/>
-        </w:rPr>
-        <w:t xml:space="preserve">Skip staging and commit all </w:t>
-      </w:r>
-      <w:r>
-        <w:rPr>
-          <w:rFonts w:ascii="Consolas" w:eastAsia="Times New Roman" w:hAnsi="Consolas" w:cs="Courier New"/>
-          <w:color w:val="009900"/>
-          <w:sz w:val="20"/>
-          <w:szCs w:val="20"/>
-        </w:rPr>
-        <w:t>the file changes by option -a or --all</w:t>
-      </w:r>
     </w:p>
     <w:p>
       <w:pPr>
@@ -3638,143 +3680,37 @@
         <w:jc w:val="both"/>
         <w:rPr>
           <w:rFonts w:ascii="Consolas" w:eastAsia="Times New Roman" w:hAnsi="Consolas" w:cs="Courier New"/>
-          <w:color w:val="000000"/>
-          <w:sz w:val="20"/>
-          <w:szCs w:val="20"/>
-        </w:rPr>
-      </w:pPr>
-      <w:r>
-        <w:rPr>
-          <w:rFonts w:ascii="Consolas" w:eastAsia="Times New Roman" w:hAnsi="Consolas" w:cs="Courier New"/>
-          <w:color w:val="000000"/>
-          <w:sz w:val="20"/>
-          <w:szCs w:val="20"/>
-        </w:rPr>
-        <w:t xml:space="preserve">$ </w:t>
-      </w:r>
-      <w:r>
-        <w:rPr>
-          <w:rFonts w:ascii="Consolas" w:eastAsia="Times New Roman" w:hAnsi="Consolas" w:cs="Courier New"/>
-          <w:b/>
-          <w:bCs/>
-          <w:color w:val="000000"/>
-          <w:sz w:val="20"/>
-          <w:szCs w:val="20"/>
-        </w:rPr>
-        <w:t xml:space="preserve">git commit </w:t>
-      </w:r>
-      <w:r>
-        <w:rPr>
-          <w:rFonts w:ascii="Consolas" w:eastAsia="Times New Roman" w:hAnsi="Consolas" w:cs="Courier New"/>
-          <w:b/>
-          <w:bCs/>
-          <w:color w:val="000000"/>
-          <w:sz w:val="20"/>
-          <w:szCs w:val="20"/>
-        </w:rPr>
-        <w:t xml:space="preserve">-a </w:t>
-      </w:r>
-      <w:r>
-        <w:rPr>
-          <w:rFonts w:ascii="Consolas" w:eastAsia="Times New Roman" w:hAnsi="Consolas" w:cs="Courier New"/>
-          <w:b/>
-          <w:bCs/>
-          <w:color w:val="000000"/>
-          <w:sz w:val="20"/>
-          <w:szCs w:val="20"/>
-        </w:rPr>
-        <w:t>-m "</w:t>
-      </w:r>
-      <w:r>
-        <w:rPr>
-          <w:rFonts w:ascii="Consolas" w:eastAsia="Times New Roman" w:hAnsi="Consolas" w:cs="Courier New"/>
-          <w:b/>
-          <w:bCs/>
-          <w:color w:val="000000"/>
-          <w:sz w:val="20"/>
-          <w:szCs w:val="20"/>
-        </w:rPr>
-        <w:t>message to describe commit</w:t>
-      </w:r>
-      <w:r>
-        <w:rPr>
-          <w:rFonts w:ascii="Consolas" w:eastAsia="Times New Roman" w:hAnsi="Consolas" w:cs="Courier New"/>
-          <w:b/>
-          <w:bCs/>
-          <w:color w:val="000000"/>
-          <w:sz w:val="20"/>
-          <w:szCs w:val="20"/>
-        </w:rPr>
-        <w:t>"</w:t>
-      </w:r>
-    </w:p>
-    <w:p>
-      <w:pPr>
-        <w:pStyle w:val="ListParagraph"/>
-        <w:numPr>
-          <w:ilvl w:val="0"/>
-          <w:numId w:val="6"/>
-        </w:numPr>
-      </w:pPr>
-      <w:r>
-        <w:t>View the commit log</w:t>
-      </w:r>
-      <w:r>
-        <w:t>: git log</w:t>
-      </w:r>
-    </w:p>
-    <w:p>
-      <w:r>
-        <w:lastRenderedPageBreak/>
-        <w:t>You can use "git log" to list the commit data</w:t>
-      </w:r>
-      <w:r>
-        <w:t>:</w:t>
-      </w:r>
-    </w:p>
-    <w:p>
-      <w:pPr>
-        <w:pStyle w:val="ListParagraph"/>
-        <w:numPr>
-          <w:ilvl w:val="0"/>
-          <w:numId w:val="6"/>
-        </w:numPr>
-      </w:pPr>
-      <w:r>
-        <w:t>“--oneline” for more concise presentation</w:t>
-      </w:r>
-    </w:p>
-    <w:p>
-      <w:pPr>
-        <w:pStyle w:val="ListParagraph"/>
-        <w:numPr>
-          <w:ilvl w:val="0"/>
-          <w:numId w:val="6"/>
-        </w:numPr>
-      </w:pPr>
-      <w:r>
-        <w:t>“--</w:t>
-      </w:r>
-      <w:r>
-        <w:t>graph</w:t>
-      </w:r>
-      <w:r>
-        <w:t>” for</w:t>
-      </w:r>
-      <w:r>
-        <w:t xml:space="preserve"> the graph of branches</w:t>
-      </w:r>
-    </w:p>
-    <w:p>
-      <w:pPr>
-        <w:pStyle w:val="ListParagraph"/>
-        <w:numPr>
-          <w:ilvl w:val="0"/>
-          <w:numId w:val="6"/>
-        </w:numPr>
-      </w:pPr>
-      <w:r>
-        <w:t>"--stat" to view the file statistics:</w:t>
+          <w:color w:val="E31B23"/>
+          <w:sz w:val="20"/>
+          <w:szCs w:val="20"/>
+        </w:rPr>
+      </w:pPr>
+      <w:r>
+        <w:rPr>
+          <w:rFonts w:ascii="Consolas" w:eastAsia="Times New Roman" w:hAnsi="Consolas" w:cs="Courier New"/>
+          <w:color w:val="009900"/>
+          <w:sz w:val="20"/>
+          <w:szCs w:val="20"/>
+        </w:rPr>
+        <w:t xml:space="preserve">// </w:t>
+      </w:r>
+      <w:r>
+        <w:rPr>
+          <w:rFonts w:ascii="Consolas" w:eastAsia="Times New Roman" w:hAnsi="Consolas" w:cs="Courier New"/>
+          <w:color w:val="009900"/>
+          <w:sz w:val="20"/>
+          <w:szCs w:val="20"/>
+        </w:rPr>
+        <w:t xml:space="preserve">Skip staging and commit all </w:t>
+      </w:r>
+      <w:r>
+        <w:rPr>
+          <w:rFonts w:ascii="Consolas" w:eastAsia="Times New Roman" w:hAnsi="Consolas" w:cs="Courier New"/>
+          <w:color w:val="009900"/>
+          <w:sz w:val="20"/>
+          <w:szCs w:val="20"/>
+        </w:rPr>
+        <w:t>the file changes by option -a or --all</w:t>
       </w:r>
     </w:p>
     <w:p>
@@ -3820,6 +3756,7 @@
           <w:sz w:val="20"/>
           <w:szCs w:val="20"/>
         </w:rPr>
+        <w:lastRenderedPageBreak/>
         <w:t xml:space="preserve">$ </w:t>
       </w:r>
       <w:r>
@@ -3831,7 +3768,109 @@
           <w:sz w:val="20"/>
           <w:szCs w:val="20"/>
         </w:rPr>
-        <w:t>git log</w:t>
+        <w:t xml:space="preserve">git commit </w:t>
+      </w:r>
+      <w:r>
+        <w:rPr>
+          <w:rFonts w:ascii="Consolas" w:eastAsia="Times New Roman" w:hAnsi="Consolas" w:cs="Courier New"/>
+          <w:b/>
+          <w:bCs/>
+          <w:color w:val="000000"/>
+          <w:sz w:val="20"/>
+          <w:szCs w:val="20"/>
+        </w:rPr>
+        <w:t xml:space="preserve">-a </w:t>
+      </w:r>
+      <w:r>
+        <w:rPr>
+          <w:rFonts w:ascii="Consolas" w:eastAsia="Times New Roman" w:hAnsi="Consolas" w:cs="Courier New"/>
+          <w:b/>
+          <w:bCs/>
+          <w:color w:val="000000"/>
+          <w:sz w:val="20"/>
+          <w:szCs w:val="20"/>
+        </w:rPr>
+        <w:t>-m "</w:t>
+      </w:r>
+      <w:r>
+        <w:rPr>
+          <w:rFonts w:ascii="Consolas" w:eastAsia="Times New Roman" w:hAnsi="Consolas" w:cs="Courier New"/>
+          <w:b/>
+          <w:bCs/>
+          <w:color w:val="000000"/>
+          <w:sz w:val="20"/>
+          <w:szCs w:val="20"/>
+        </w:rPr>
+        <w:t>message to describe commit</w:t>
+      </w:r>
+      <w:r>
+        <w:rPr>
+          <w:rFonts w:ascii="Consolas" w:eastAsia="Times New Roman" w:hAnsi="Consolas" w:cs="Courier New"/>
+          <w:b/>
+          <w:bCs/>
+          <w:color w:val="000000"/>
+          <w:sz w:val="20"/>
+          <w:szCs w:val="20"/>
+        </w:rPr>
+        <w:t>"</w:t>
+      </w:r>
+    </w:p>
+    <w:p>
+      <w:pPr>
+        <w:pStyle w:val="Heading3"/>
+      </w:pPr>
+      <w:r>
+        <w:t>View the commit log</w:t>
+      </w:r>
+      <w:r>
+        <w:t>: git log</w:t>
+      </w:r>
+    </w:p>
+    <w:p>
+      <w:r>
+        <w:t>You can use "git log" to list the commit data</w:t>
+      </w:r>
+      <w:r>
+        <w:t>:</w:t>
+      </w:r>
+    </w:p>
+    <w:p>
+      <w:pPr>
+        <w:pStyle w:val="ListParagraph"/>
+        <w:numPr>
+          <w:ilvl w:val="0"/>
+          <w:numId w:val="6"/>
+        </w:numPr>
+      </w:pPr>
+      <w:r>
+        <w:t>“--oneline” for more concise presentation</w:t>
+      </w:r>
+    </w:p>
+    <w:p>
+      <w:pPr>
+        <w:pStyle w:val="ListParagraph"/>
+        <w:numPr>
+          <w:ilvl w:val="0"/>
+          <w:numId w:val="6"/>
+        </w:numPr>
+      </w:pPr>
+      <w:r>
+        <w:t>“--graph” for</w:t>
+      </w:r>
+      <w:r>
+        <w:t xml:space="preserve"> the graph of branches</w:t>
+      </w:r>
+    </w:p>
+    <w:p>
+      <w:pPr>
+        <w:pStyle w:val="ListParagraph"/>
+        <w:numPr>
+          <w:ilvl w:val="0"/>
+          <w:numId w:val="6"/>
+        </w:numPr>
+      </w:pPr>
+      <w:r>
+        <w:t>"--stat" to view the file statistics:</w:t>
       </w:r>
     </w:p>
     <w:p>
@@ -3877,25 +3916,18 @@
           <w:sz w:val="20"/>
           <w:szCs w:val="20"/>
         </w:rPr>
-        <w:t xml:space="preserve">commit </w:t>
-      </w:r>
-      <w:r>
-        <w:rPr>
-          <w:rFonts w:ascii="Consolas" w:eastAsia="Times New Roman" w:hAnsi="Consolas" w:cs="Courier New"/>
-          <w:color w:val="E31B23"/>
-          <w:sz w:val="20"/>
-          <w:szCs w:val="20"/>
-        </w:rPr>
-        <w:t>858f3e7</w:t>
-      </w:r>
-      <w:r>
-        <w:rPr>
-          <w:rFonts w:ascii="Consolas" w:eastAsia="Times New Roman" w:hAnsi="Consolas" w:cs="Courier New"/>
-          <w:color w:val="000000"/>
-          <w:sz w:val="20"/>
-          <w:szCs w:val="20"/>
-        </w:rPr>
-        <w:t>1b95271ea320d45b69f44dc55cf1ff794</w:t>
+        <w:t xml:space="preserve">$ </w:t>
+      </w:r>
+      <w:r>
+        <w:rPr>
+          <w:rFonts w:ascii="Consolas" w:eastAsia="Times New Roman" w:hAnsi="Consolas" w:cs="Courier New"/>
+          <w:b/>
+          <w:bCs/>
+          <w:color w:val="000000"/>
+          <w:sz w:val="20"/>
+          <w:szCs w:val="20"/>
+        </w:rPr>
+        <w:t>git log</w:t>
       </w:r>
     </w:p>
     <w:p>
@@ -3941,47 +3973,25 @@
           <w:sz w:val="20"/>
           <w:szCs w:val="20"/>
         </w:rPr>
-        <w:t xml:space="preserve">Author: </w:t>
-      </w:r>
-      <w:r>
-        <w:rPr>
-          <w:rFonts w:ascii="Consolas" w:eastAsia="Times New Roman" w:hAnsi="Consolas" w:cs="Courier New"/>
-          <w:i/>
-          <w:iCs/>
-          <w:color w:val="000000"/>
-          <w:sz w:val="20"/>
-          <w:szCs w:val="20"/>
-        </w:rPr>
-        <w:t>username</w:t>
-      </w:r>
-      <w:r>
-        <w:rPr>
-          <w:rFonts w:ascii="Consolas" w:eastAsia="Times New Roman" w:hAnsi="Consolas" w:cs="Courier New"/>
-          <w:color w:val="000000"/>
-          <w:sz w:val="20"/>
-          <w:szCs w:val="20"/>
-        </w:rPr>
-        <w:t xml:space="preserve"> &lt;</w:t>
-      </w:r>
-      <w:r>
-        <w:rPr>
-          <w:rFonts w:ascii="Consolas" w:eastAsia="Times New Roman" w:hAnsi="Consolas" w:cs="Courier New"/>
-          <w:i/>
-          <w:iCs/>
-          <w:color w:val="000000"/>
-          <w:sz w:val="20"/>
-          <w:szCs w:val="20"/>
-        </w:rPr>
-        <w:t>email</w:t>
-      </w:r>
-      <w:r>
-        <w:rPr>
-          <w:rFonts w:ascii="Consolas" w:eastAsia="Times New Roman" w:hAnsi="Consolas" w:cs="Courier New"/>
-          <w:color w:val="000000"/>
-          <w:sz w:val="20"/>
-          <w:szCs w:val="20"/>
-        </w:rPr>
-        <w:t>&gt;</w:t>
+        <w:t xml:space="preserve">commit </w:t>
+      </w:r>
+      <w:r>
+        <w:rPr>
+          <w:rFonts w:ascii="Consolas" w:eastAsia="Times New Roman" w:hAnsi="Consolas" w:cs="Courier New"/>
+          <w:color w:val="E31B23"/>
+          <w:sz w:val="20"/>
+          <w:szCs w:val="20"/>
+        </w:rPr>
+        <w:t>858f3e7</w:t>
+      </w:r>
+      <w:r>
+        <w:rPr>
+          <w:rFonts w:ascii="Consolas" w:eastAsia="Times New Roman" w:hAnsi="Consolas" w:cs="Courier New"/>
+          <w:color w:val="000000"/>
+          <w:sz w:val="20"/>
+          <w:szCs w:val="20"/>
+        </w:rPr>
+        <w:t>1b95271ea320d45b69f44dc55cf1ff794</w:t>
       </w:r>
     </w:p>
     <w:p>
@@ -4027,7 +4037,47 @@
           <w:sz w:val="20"/>
           <w:szCs w:val="20"/>
         </w:rPr>
-        <w:t>Date:   Thu Nov 29 13:31:32 2012 +0800</w:t>
+        <w:t xml:space="preserve">Author: </w:t>
+      </w:r>
+      <w:r>
+        <w:rPr>
+          <w:rFonts w:ascii="Consolas" w:eastAsia="Times New Roman" w:hAnsi="Consolas" w:cs="Courier New"/>
+          <w:i/>
+          <w:iCs/>
+          <w:color w:val="000000"/>
+          <w:sz w:val="20"/>
+          <w:szCs w:val="20"/>
+        </w:rPr>
+        <w:t>username</w:t>
+      </w:r>
+      <w:r>
+        <w:rPr>
+          <w:rFonts w:ascii="Consolas" w:eastAsia="Times New Roman" w:hAnsi="Consolas" w:cs="Courier New"/>
+          <w:color w:val="000000"/>
+          <w:sz w:val="20"/>
+          <w:szCs w:val="20"/>
+        </w:rPr>
+        <w:t xml:space="preserve"> &lt;</w:t>
+      </w:r>
+      <w:r>
+        <w:rPr>
+          <w:rFonts w:ascii="Consolas" w:eastAsia="Times New Roman" w:hAnsi="Consolas" w:cs="Courier New"/>
+          <w:i/>
+          <w:iCs/>
+          <w:color w:val="000000"/>
+          <w:sz w:val="20"/>
+          <w:szCs w:val="20"/>
+        </w:rPr>
+        <w:t>email</w:t>
+      </w:r>
+      <w:r>
+        <w:rPr>
+          <w:rFonts w:ascii="Consolas" w:eastAsia="Times New Roman" w:hAnsi="Consolas" w:cs="Courier New"/>
+          <w:color w:val="000000"/>
+          <w:sz w:val="20"/>
+          <w:szCs w:val="20"/>
+        </w:rPr>
+        <w:t>&gt;</w:t>
       </w:r>
     </w:p>
     <w:p>
@@ -4073,16 +4123,7 @@
           <w:sz w:val="20"/>
           <w:szCs w:val="20"/>
         </w:rPr>
-        <w:t xml:space="preserve">    </w:t>
-      </w:r>
-      <w:r>
-        <w:rPr>
-          <w:rFonts w:ascii="Consolas" w:eastAsia="Times New Roman" w:hAnsi="Consolas" w:cs="Courier New"/>
-          <w:color w:val="E31B23"/>
-          <w:sz w:val="20"/>
-          <w:szCs w:val="20"/>
-        </w:rPr>
-        <w:t>First commit</w:t>
+        <w:t>Date:   Thu Nov 29 13:31:32 2012 +0800</w:t>
       </w:r>
     </w:p>
     <w:p>
@@ -4121,6 +4162,24 @@
           <w:szCs w:val="20"/>
         </w:rPr>
       </w:pPr>
+      <w:r>
+        <w:rPr>
+          <w:rFonts w:ascii="Consolas" w:eastAsia="Times New Roman" w:hAnsi="Consolas" w:cs="Courier New"/>
+          <w:color w:val="000000"/>
+          <w:sz w:val="20"/>
+          <w:szCs w:val="20"/>
+        </w:rPr>
+        <w:t xml:space="preserve">    </w:t>
+      </w:r>
+      <w:r>
+        <w:rPr>
+          <w:rFonts w:ascii="Consolas" w:eastAsia="Times New Roman" w:hAnsi="Consolas" w:cs="Courier New"/>
+          <w:color w:val="E31B23"/>
+          <w:sz w:val="20"/>
+          <w:szCs w:val="20"/>
+        </w:rPr>
+        <w:t>First commit</w:t>
+      </w:r>
     </w:p>
     <w:p>
       <w:pPr>
@@ -4153,66 +4212,11 @@
         <w:jc w:val="both"/>
         <w:rPr>
           <w:rFonts w:ascii="Consolas" w:eastAsia="Times New Roman" w:hAnsi="Consolas" w:cs="Courier New"/>
-          <w:b/>
-          <w:bCs/>
-          <w:color w:val="000000"/>
-          <w:sz w:val="20"/>
-          <w:szCs w:val="20"/>
-        </w:rPr>
-      </w:pPr>
-      <w:r>
-        <w:rPr>
-          <w:rFonts w:ascii="Consolas" w:eastAsia="Times New Roman" w:hAnsi="Consolas" w:cs="Courier New"/>
-          <w:color w:val="000000"/>
-          <w:sz w:val="20"/>
-          <w:szCs w:val="20"/>
-        </w:rPr>
-        <w:t xml:space="preserve">$ </w:t>
-      </w:r>
-      <w:r>
-        <w:rPr>
-          <w:rFonts w:ascii="Consolas" w:eastAsia="Times New Roman" w:hAnsi="Consolas" w:cs="Courier New"/>
-          <w:b/>
-          <w:bCs/>
-          <w:color w:val="000000"/>
-          <w:sz w:val="20"/>
-          <w:szCs w:val="20"/>
-        </w:rPr>
-        <w:t>git log</w:t>
-      </w:r>
-      <w:r>
-        <w:rPr>
-          <w:rFonts w:ascii="Consolas" w:eastAsia="Times New Roman" w:hAnsi="Consolas" w:cs="Courier New"/>
-          <w:b/>
-          <w:bCs/>
-          <w:color w:val="000000"/>
-          <w:sz w:val="20"/>
-          <w:szCs w:val="20"/>
-        </w:rPr>
-        <w:t xml:space="preserve"> </w:t>
-      </w:r>
-      <w:r>
-        <w:rPr>
-          <w:rFonts w:ascii="Consolas" w:eastAsia="Times New Roman" w:hAnsi="Consolas" w:cs="Courier New"/>
-          <w:b/>
-          <w:bCs/>
-          <w:color w:val="000000"/>
-          <w:sz w:val="20"/>
-          <w:szCs w:val="20"/>
-        </w:rPr>
-        <w:t>--</w:t>
-      </w:r>
-      <w:r>
-        <w:rPr>
-          <w:rFonts w:ascii="Consolas" w:eastAsia="Times New Roman" w:hAnsi="Consolas" w:cs="Courier New"/>
-          <w:b/>
-          <w:bCs/>
-          <w:color w:val="000000"/>
-          <w:sz w:val="20"/>
-          <w:szCs w:val="20"/>
-        </w:rPr>
-        <w:t>oneline</w:t>
-      </w:r>
+          <w:color w:val="000000"/>
+          <w:sz w:val="20"/>
+          <w:szCs w:val="20"/>
+        </w:rPr>
+      </w:pPr>
     </w:p>
     <w:p>
       <w:pPr>
@@ -4252,6 +4256,59 @@
           <w:szCs w:val="20"/>
         </w:rPr>
       </w:pPr>
+      <w:r>
+        <w:rPr>
+          <w:rFonts w:ascii="Consolas" w:eastAsia="Times New Roman" w:hAnsi="Consolas" w:cs="Courier New"/>
+          <w:color w:val="000000"/>
+          <w:sz w:val="20"/>
+          <w:szCs w:val="20"/>
+        </w:rPr>
+        <w:t xml:space="preserve">$ </w:t>
+      </w:r>
+      <w:r>
+        <w:rPr>
+          <w:rFonts w:ascii="Consolas" w:eastAsia="Times New Roman" w:hAnsi="Consolas" w:cs="Courier New"/>
+          <w:b/>
+          <w:bCs/>
+          <w:color w:val="000000"/>
+          <w:sz w:val="20"/>
+          <w:szCs w:val="20"/>
+        </w:rPr>
+        <w:t>git log</w:t>
+      </w:r>
+      <w:r>
+        <w:rPr>
+          <w:rFonts w:ascii="Consolas" w:eastAsia="Times New Roman" w:hAnsi="Consolas" w:cs="Courier New"/>
+          <w:b/>
+          <w:bCs/>
+          <w:color w:val="000000"/>
+          <w:sz w:val="20"/>
+          <w:szCs w:val="20"/>
+        </w:rPr>
+        <w:t xml:space="preserve"> </w:t>
+      </w:r>
+      <w:r>
+        <w:rPr>
+          <w:rFonts w:ascii="Consolas" w:eastAsia="Times New Roman" w:hAnsi="Consolas" w:cs="Courier New"/>
+          <w:b/>
+          <w:bCs/>
+          <w:color w:val="000000"/>
+          <w:sz w:val="20"/>
+          <w:szCs w:val="20"/>
+        </w:rPr>
+        <w:t>--</w:t>
+      </w:r>
+      <w:r>
+        <w:rPr>
+          <w:rFonts w:ascii="Consolas" w:eastAsia="Times New Roman" w:hAnsi="Consolas" w:cs="Courier New"/>
+          <w:b/>
+          <w:bCs/>
+          <w:color w:val="000000"/>
+          <w:sz w:val="20"/>
+          <w:szCs w:val="20"/>
+        </w:rPr>
+        <w:t>oneline</w:t>
+      </w:r>
     </w:p>
     <w:p>
       <w:pPr>
@@ -4284,55 +4341,13 @@
         <w:jc w:val="both"/>
         <w:rPr>
           <w:rFonts w:ascii="Consolas" w:eastAsia="Times New Roman" w:hAnsi="Consolas" w:cs="Courier New"/>
-          <w:color w:val="000000"/>
-          <w:sz w:val="20"/>
-          <w:szCs w:val="20"/>
-        </w:rPr>
-      </w:pPr>
-      <w:r>
-        <w:rPr>
-          <w:rFonts w:ascii="Consolas" w:eastAsia="Times New Roman" w:hAnsi="Consolas" w:cs="Courier New"/>
-          <w:color w:val="000000"/>
-          <w:sz w:val="20"/>
-          <w:szCs w:val="20"/>
-        </w:rPr>
-        <w:t xml:space="preserve">$ </w:t>
-      </w:r>
-      <w:r>
-        <w:rPr>
-          <w:rFonts w:ascii="Consolas" w:eastAsia="Times New Roman" w:hAnsi="Consolas" w:cs="Courier New"/>
           <w:b/>
           <w:bCs/>
           <w:color w:val="000000"/>
           <w:sz w:val="20"/>
           <w:szCs w:val="20"/>
         </w:rPr>
-        <w:t>git log</w:t>
-      </w:r>
-      <w:r>
-        <w:rPr>
-          <w:rFonts w:ascii="Consolas" w:eastAsia="Times New Roman" w:hAnsi="Consolas" w:cs="Courier New"/>
-          <w:b/>
-          <w:bCs/>
-          <w:color w:val="000000"/>
-          <w:sz w:val="20"/>
-          <w:szCs w:val="20"/>
-        </w:rPr>
-        <w:t xml:space="preserve"> --</w:t>
-      </w:r>
-      <w:r>
-        <w:rPr>
-          <w:rFonts w:ascii="Consolas" w:eastAsia="Times New Roman" w:hAnsi="Consolas" w:cs="Courier New"/>
-          <w:b/>
-          <w:bCs/>
-          <w:color w:val="000000"/>
-          <w:sz w:val="20"/>
-          <w:szCs w:val="20"/>
-        </w:rPr>
-        <w:t>graph</w:t>
-      </w:r>
-      <w:bookmarkStart w:id="0" w:name="_GoBack"/>
-      <w:bookmarkEnd w:id="0"/>
+      </w:pPr>
     </w:p>
     <w:p>
       <w:pPr>
@@ -4370,6 +4385,37 @@
           <w:szCs w:val="20"/>
         </w:rPr>
       </w:pPr>
+      <w:r>
+        <w:rPr>
+          <w:rFonts w:ascii="Consolas" w:eastAsia="Times New Roman" w:hAnsi="Consolas" w:cs="Courier New"/>
+          <w:color w:val="000000"/>
+          <w:sz w:val="20"/>
+          <w:szCs w:val="20"/>
+        </w:rPr>
+        <w:t xml:space="preserve">$ </w:t>
+      </w:r>
+      <w:r>
+        <w:rPr>
+          <w:rFonts w:ascii="Consolas" w:eastAsia="Times New Roman" w:hAnsi="Consolas" w:cs="Courier New"/>
+          <w:b/>
+          <w:bCs/>
+          <w:color w:val="000000"/>
+          <w:sz w:val="20"/>
+          <w:szCs w:val="20"/>
+        </w:rPr>
+        <w:t>git log</w:t>
+      </w:r>
+      <w:r>
+        <w:rPr>
+          <w:rFonts w:ascii="Consolas" w:eastAsia="Times New Roman" w:hAnsi="Consolas" w:cs="Courier New"/>
+          <w:b/>
+          <w:bCs/>
+          <w:color w:val="000000"/>
+          <w:sz w:val="20"/>
+          <w:szCs w:val="20"/>
+        </w:rPr>
+        <w:t xml:space="preserve"> --graph</w:t>
+      </w:r>
     </w:p>
     <w:p>
       <w:pPr>
@@ -4407,26 +4453,6 @@
           <w:szCs w:val="20"/>
         </w:rPr>
       </w:pPr>
-      <w:r>
-        <w:rPr>
-          <w:rFonts w:ascii="Consolas" w:eastAsia="Times New Roman" w:hAnsi="Consolas" w:cs="Courier New"/>
-          <w:color w:val="000000"/>
-          <w:sz w:val="20"/>
-          <w:szCs w:val="20"/>
-        </w:rPr>
-        <w:t xml:space="preserve">$ </w:t>
-      </w:r>
-      <w:r>
-        <w:rPr>
-          <w:rFonts w:ascii="Consolas" w:eastAsia="Times New Roman" w:hAnsi="Consolas" w:cs="Courier New"/>
-          <w:b/>
-          <w:bCs/>
-          <w:color w:val="000000"/>
-          <w:sz w:val="20"/>
-          <w:szCs w:val="20"/>
-        </w:rPr>
-        <w:t>git log --stat</w:t>
-      </w:r>
     </w:p>
     <w:p>
       <w:pPr>
@@ -4471,25 +4497,18 @@
           <w:sz w:val="20"/>
           <w:szCs w:val="20"/>
         </w:rPr>
-        <w:t xml:space="preserve">commit </w:t>
-      </w:r>
-      <w:r>
-        <w:rPr>
-          <w:rFonts w:ascii="Consolas" w:eastAsia="Times New Roman" w:hAnsi="Consolas" w:cs="Courier New"/>
-          <w:color w:val="E31B23"/>
-          <w:sz w:val="20"/>
-          <w:szCs w:val="20"/>
-        </w:rPr>
-        <w:t>858f3e7</w:t>
-      </w:r>
-      <w:r>
-        <w:rPr>
-          <w:rFonts w:ascii="Consolas" w:eastAsia="Times New Roman" w:hAnsi="Consolas" w:cs="Courier New"/>
-          <w:color w:val="000000"/>
-          <w:sz w:val="20"/>
-          <w:szCs w:val="20"/>
-        </w:rPr>
-        <w:t>1b95271ea320d45b69f44dc55cf1ff794</w:t>
+        <w:t xml:space="preserve">$ </w:t>
+      </w:r>
+      <w:r>
+        <w:rPr>
+          <w:rFonts w:ascii="Consolas" w:eastAsia="Times New Roman" w:hAnsi="Consolas" w:cs="Courier New"/>
+          <w:b/>
+          <w:bCs/>
+          <w:color w:val="000000"/>
+          <w:sz w:val="20"/>
+          <w:szCs w:val="20"/>
+        </w:rPr>
+        <w:t>git log --stat</w:t>
       </w:r>
     </w:p>
     <w:p>
@@ -4535,47 +4554,25 @@
           <w:sz w:val="20"/>
           <w:szCs w:val="20"/>
         </w:rPr>
-        <w:t xml:space="preserve">Author: </w:t>
-      </w:r>
-      <w:r>
-        <w:rPr>
-          <w:rFonts w:ascii="Consolas" w:eastAsia="Times New Roman" w:hAnsi="Consolas" w:cs="Courier New"/>
-          <w:i/>
-          <w:iCs/>
-          <w:color w:val="000000"/>
-          <w:sz w:val="20"/>
-          <w:szCs w:val="20"/>
-        </w:rPr>
-        <w:t>username</w:t>
-      </w:r>
-      <w:r>
-        <w:rPr>
-          <w:rFonts w:ascii="Consolas" w:eastAsia="Times New Roman" w:hAnsi="Consolas" w:cs="Courier New"/>
-          <w:color w:val="000000"/>
-          <w:sz w:val="20"/>
-          <w:szCs w:val="20"/>
-        </w:rPr>
-        <w:t xml:space="preserve"> &lt;</w:t>
-      </w:r>
-      <w:r>
-        <w:rPr>
-          <w:rFonts w:ascii="Consolas" w:eastAsia="Times New Roman" w:hAnsi="Consolas" w:cs="Courier New"/>
-          <w:i/>
-          <w:iCs/>
-          <w:color w:val="000000"/>
-          <w:sz w:val="20"/>
-          <w:szCs w:val="20"/>
-        </w:rPr>
-        <w:t>email</w:t>
-      </w:r>
-      <w:r>
-        <w:rPr>
-          <w:rFonts w:ascii="Consolas" w:eastAsia="Times New Roman" w:hAnsi="Consolas" w:cs="Courier New"/>
-          <w:color w:val="000000"/>
-          <w:sz w:val="20"/>
-          <w:szCs w:val="20"/>
-        </w:rPr>
-        <w:t>&gt;</w:t>
+        <w:t xml:space="preserve">commit </w:t>
+      </w:r>
+      <w:r>
+        <w:rPr>
+          <w:rFonts w:ascii="Consolas" w:eastAsia="Times New Roman" w:hAnsi="Consolas" w:cs="Courier New"/>
+          <w:color w:val="E31B23"/>
+          <w:sz w:val="20"/>
+          <w:szCs w:val="20"/>
+        </w:rPr>
+        <w:t>858f3e7</w:t>
+      </w:r>
+      <w:r>
+        <w:rPr>
+          <w:rFonts w:ascii="Consolas" w:eastAsia="Times New Roman" w:hAnsi="Consolas" w:cs="Courier New"/>
+          <w:color w:val="000000"/>
+          <w:sz w:val="20"/>
+          <w:szCs w:val="20"/>
+        </w:rPr>
+        <w:t>1b95271ea320d45b69f44dc55cf1ff794</w:t>
       </w:r>
     </w:p>
     <w:p>
@@ -4621,7 +4618,47 @@
           <w:sz w:val="20"/>
           <w:szCs w:val="20"/>
         </w:rPr>
-        <w:t>Date:   Thu Nov 29 13:31:32 2012 +0800</w:t>
+        <w:t xml:space="preserve">Author: </w:t>
+      </w:r>
+      <w:r>
+        <w:rPr>
+          <w:rFonts w:ascii="Consolas" w:eastAsia="Times New Roman" w:hAnsi="Consolas" w:cs="Courier New"/>
+          <w:i/>
+          <w:iCs/>
+          <w:color w:val="000000"/>
+          <w:sz w:val="20"/>
+          <w:szCs w:val="20"/>
+        </w:rPr>
+        <w:t>username</w:t>
+      </w:r>
+      <w:r>
+        <w:rPr>
+          <w:rFonts w:ascii="Consolas" w:eastAsia="Times New Roman" w:hAnsi="Consolas" w:cs="Courier New"/>
+          <w:color w:val="000000"/>
+          <w:sz w:val="20"/>
+          <w:szCs w:val="20"/>
+        </w:rPr>
+        <w:t xml:space="preserve"> &lt;</w:t>
+      </w:r>
+      <w:r>
+        <w:rPr>
+          <w:rFonts w:ascii="Consolas" w:eastAsia="Times New Roman" w:hAnsi="Consolas" w:cs="Courier New"/>
+          <w:i/>
+          <w:iCs/>
+          <w:color w:val="000000"/>
+          <w:sz w:val="20"/>
+          <w:szCs w:val="20"/>
+        </w:rPr>
+        <w:t>email</w:t>
+      </w:r>
+      <w:r>
+        <w:rPr>
+          <w:rFonts w:ascii="Consolas" w:eastAsia="Times New Roman" w:hAnsi="Consolas" w:cs="Courier New"/>
+          <w:color w:val="000000"/>
+          <w:sz w:val="20"/>
+          <w:szCs w:val="20"/>
+        </w:rPr>
+        <w:t>&gt;</w:t>
       </w:r>
     </w:p>
     <w:p>
@@ -4667,7 +4704,7 @@
           <w:sz w:val="20"/>
           <w:szCs w:val="20"/>
         </w:rPr>
-        <w:t xml:space="preserve">    First commit</w:t>
+        <w:t>Date:   Thu Nov 29 13:31:32 2012 +0800</w:t>
       </w:r>
     </w:p>
     <w:p>
@@ -4701,28 +4738,19 @@
         <w:jc w:val="both"/>
         <w:rPr>
           <w:rFonts w:ascii="Consolas" w:eastAsia="Times New Roman" w:hAnsi="Consolas" w:cs="Courier New"/>
-          <w:color w:val="E31B23"/>
-          <w:sz w:val="20"/>
-          <w:szCs w:val="20"/>
-        </w:rPr>
-      </w:pPr>
-      <w:r>
-        <w:rPr>
-          <w:rFonts w:ascii="Consolas" w:eastAsia="Times New Roman" w:hAnsi="Consolas" w:cs="Courier New"/>
-          <w:color w:val="000000"/>
-          <w:sz w:val="20"/>
-          <w:szCs w:val="20"/>
-        </w:rPr>
-        <w:t xml:space="preserve"> </w:t>
-      </w:r>
-      <w:r>
-        <w:rPr>
-          <w:rFonts w:ascii="Consolas" w:eastAsia="Times New Roman" w:hAnsi="Consolas" w:cs="Courier New"/>
-          <w:color w:val="E31B23"/>
-          <w:sz w:val="20"/>
-          <w:szCs w:val="20"/>
-        </w:rPr>
-        <w:t>Hello.java | 6 ++++++</w:t>
+          <w:color w:val="000000"/>
+          <w:sz w:val="20"/>
+          <w:szCs w:val="20"/>
+        </w:rPr>
+      </w:pPr>
+      <w:r>
+        <w:rPr>
+          <w:rFonts w:ascii="Consolas" w:eastAsia="Times New Roman" w:hAnsi="Consolas" w:cs="Courier New"/>
+          <w:color w:val="000000"/>
+          <w:sz w:val="20"/>
+          <w:szCs w:val="20"/>
+        </w:rPr>
+        <w:t xml:space="preserve">    First commit</w:t>
       </w:r>
     </w:p>
     <w:p>
@@ -4756,19 +4784,28 @@
         <w:jc w:val="both"/>
         <w:rPr>
           <w:rFonts w:ascii="Consolas" w:eastAsia="Times New Roman" w:hAnsi="Consolas" w:cs="Courier New"/>
-          <w:color w:val="000000"/>
-          <w:sz w:val="20"/>
-          <w:szCs w:val="20"/>
-        </w:rPr>
-      </w:pPr>
-      <w:r>
-        <w:rPr>
-          <w:rFonts w:ascii="Consolas" w:eastAsia="Times New Roman" w:hAnsi="Consolas" w:cs="Courier New"/>
           <w:color w:val="E31B23"/>
           <w:sz w:val="20"/>
           <w:szCs w:val="20"/>
         </w:rPr>
-        <w:t xml:space="preserve"> README.md  | 2 ++</w:t>
+      </w:pPr>
+      <w:r>
+        <w:rPr>
+          <w:rFonts w:ascii="Consolas" w:eastAsia="Times New Roman" w:hAnsi="Consolas" w:cs="Courier New"/>
+          <w:color w:val="000000"/>
+          <w:sz w:val="20"/>
+          <w:szCs w:val="20"/>
+        </w:rPr>
+        <w:t xml:space="preserve"> </w:t>
+      </w:r>
+      <w:r>
+        <w:rPr>
+          <w:rFonts w:ascii="Consolas" w:eastAsia="Times New Roman" w:hAnsi="Consolas" w:cs="Courier New"/>
+          <w:color w:val="E31B23"/>
+          <w:sz w:val="20"/>
+          <w:szCs w:val="20"/>
+        </w:rPr>
+        <w:t>Hello.java | 6 ++++++</w:t>
       </w:r>
     </w:p>
     <w:p>
@@ -4810,6 +4847,52 @@
       <w:r>
         <w:rPr>
           <w:rFonts w:ascii="Consolas" w:eastAsia="Times New Roman" w:hAnsi="Consolas" w:cs="Courier New"/>
+          <w:color w:val="E31B23"/>
+          <w:sz w:val="20"/>
+          <w:szCs w:val="20"/>
+        </w:rPr>
+        <w:t xml:space="preserve"> README.md  | 2 ++</w:t>
+      </w:r>
+    </w:p>
+    <w:p>
+      <w:pPr>
+        <w:pBdr>
+          <w:top w:val="single" w:sz="12" w:space="4" w:color="F8F8F8"/>
+          <w:left w:val="single" w:sz="12" w:space="8" w:color="F8F8F8"/>
+          <w:bottom w:val="single" w:sz="12" w:space="4" w:color="F8F8F8"/>
+          <w:right w:val="single" w:sz="12" w:space="8" w:color="F8F8F8"/>
+        </w:pBdr>
+        <w:shd w:val="clear" w:color="auto" w:fill="CCEEF1"/>
+        <w:tabs>
+          <w:tab w:val="left" w:pos="916"/>
+          <w:tab w:val="left" w:pos="1832"/>
+          <w:tab w:val="left" w:pos="2748"/>
+          <w:tab w:val="left" w:pos="3664"/>
+          <w:tab w:val="left" w:pos="4580"/>
+          <w:tab w:val="left" w:pos="5496"/>
+          <w:tab w:val="left" w:pos="6412"/>
+          <w:tab w:val="left" w:pos="7328"/>
+          <w:tab w:val="left" w:pos="8244"/>
+          <w:tab w:val="left" w:pos="9160"/>
+          <w:tab w:val="left" w:pos="10076"/>
+          <w:tab w:val="left" w:pos="10992"/>
+          <w:tab w:val="left" w:pos="11908"/>
+          <w:tab w:val="left" w:pos="12824"/>
+          <w:tab w:val="left" w:pos="13740"/>
+          <w:tab w:val="left" w:pos="14656"/>
+        </w:tabs>
+        <w:spacing w:after="0" w:line="263" w:lineRule="atLeast"/>
+        <w:jc w:val="both"/>
+        <w:rPr>
+          <w:rFonts w:ascii="Consolas" w:eastAsia="Times New Roman" w:hAnsi="Consolas" w:cs="Courier New"/>
+          <w:color w:val="000000"/>
+          <w:sz w:val="20"/>
+          <w:szCs w:val="20"/>
+        </w:rPr>
+      </w:pPr>
+      <w:r>
+        <w:rPr>
+          <w:rFonts w:ascii="Consolas" w:eastAsia="Times New Roman" w:hAnsi="Consolas" w:cs="Courier New"/>
           <w:color w:val="000000"/>
           <w:sz w:val="20"/>
           <w:szCs w:val="20"/>
@@ -4868,6 +4951,7 @@
         <w:rPr>
           <w:noProof/>
         </w:rPr>
+        <w:lastRenderedPageBreak/>
         <w:drawing>
           <wp:inline distT="0" distB="0" distL="0" distR="0" wp14:anchorId="7D60B3C4" wp14:editId="72BBA010">
             <wp:extent cx="2780200" cy="1817823"/>
@@ -4982,7 +5066,6 @@
     </w:p>
     <w:p>
       <w:r>
-        <w:lastRenderedPageBreak/>
         <w:t xml:space="preserve">Step 1: </w:t>
       </w:r>
       <w:r>
@@ -5701,6 +5784,7 @@
           <w:sz w:val="20"/>
           <w:szCs w:val="20"/>
         </w:rPr>
+        <w:lastRenderedPageBreak/>
         <w:t>git checkout &lt;branch_name&gt;</w:t>
       </w:r>
     </w:p>
@@ -6048,7 +6132,6 @@
     </w:p>
     <w:p>
       <w:r>
-        <w:lastRenderedPageBreak/>
         <w:t>The merge commit is different from other commit in that it has two parents.</w:t>
       </w:r>
     </w:p>
@@ -6367,6 +6450,7 @@
         <w:rPr>
           <w:noProof/>
         </w:rPr>
+        <w:lastRenderedPageBreak/>
         <w:drawing>
           <wp:inline distT="0" distB="0" distL="0" distR="0" wp14:anchorId="19115348" wp14:editId="48B4A502">
             <wp:extent cx="2872522" cy="2350498"/>
@@ -6489,7 +6573,6 @@
         </w:numPr>
       </w:pPr>
       <w:r>
-        <w:lastRenderedPageBreak/>
         <w:t>Or manually edit the files causing conflict and then commit; this commit will become the merge commit. You do this commit as usual by: git add &lt;names_of_those_files&gt; and git commit on the currentBranch.</w:t>
       </w:r>
     </w:p>
@@ -6774,6 +6857,7 @@
         <w:pStyle w:val="Heading2"/>
       </w:pPr>
       <w:r>
+        <w:lastRenderedPageBreak/>
         <w:t>Stash</w:t>
       </w:r>
     </w:p>
@@ -7841,7 +7925,6 @@
           <w:sz w:val="20"/>
           <w:szCs w:val="20"/>
         </w:rPr>
-        <w:lastRenderedPageBreak/>
         <w:t xml:space="preserve">  Local ref configured for 'git push':</w:t>
       </w:r>
     </w:p>
@@ -8235,6 +8318,7 @@
         <w:rPr>
           <w:noProof/>
         </w:rPr>
+        <w:lastRenderedPageBreak/>
         <w:drawing>
           <wp:inline distT="0" distB="0" distL="0" distR="0" wp14:anchorId="328E6176" wp14:editId="1B3DB18E">
             <wp:extent cx="3903471" cy="2185221"/>
@@ -8392,7 +8476,6 @@
     </w:p>
     <w:p>
       <w:r>
-        <w:lastRenderedPageBreak/>
         <w:t>The</w:t>
       </w:r>
       <w:r>
@@ -8961,6 +9044,7 @@
           <w:bCs/>
           <w:color w:val="000000"/>
         </w:rPr>
+        <w:lastRenderedPageBreak/>
         <w:t xml:space="preserve">$ </w:t>
       </w:r>
       <w:r>
@@ -9593,7 +9677,6 @@
           <w:rFonts w:ascii="Consolas" w:hAnsi="Consolas"/>
           <w:color w:val="009900"/>
         </w:rPr>
-        <w:lastRenderedPageBreak/>
         <w:t xml:space="preserve">// Fetch ALL branches from the remote repo to </w:t>
       </w:r>
       <w:r>
@@ -10105,6 +10188,7 @@
         <w:pStyle w:val="Heading4"/>
       </w:pPr>
       <w:r>
+        <w:lastRenderedPageBreak/>
         <w:t>Check out</w:t>
       </w:r>
       <w:r>
@@ -10810,7 +10894,6 @@
           <w:rFonts w:ascii="Consolas" w:hAnsi="Consolas"/>
           <w:color w:val="000000"/>
         </w:rPr>
-        <w:lastRenderedPageBreak/>
         <w:t xml:space="preserve">$ </w:t>
       </w:r>
       <w:r>
@@ -11248,6 +11331,7 @@
         <w:pStyle w:val="Heading3"/>
       </w:pPr>
       <w:r>
+        <w:lastRenderedPageBreak/>
         <w:t xml:space="preserve">Restore </w:t>
       </w:r>
       <w:r>
@@ -11903,7 +11987,6 @@
         <w:rPr>
           <w:noProof/>
         </w:rPr>
-        <w:lastRenderedPageBreak/>
         <w:drawing>
           <wp:inline distT="0" distB="0" distL="0" distR="0" wp14:anchorId="0A22D5C8" wp14:editId="52BBF687">
             <wp:extent cx="3210607" cy="2226129"/>
@@ -12010,6 +12093,7 @@
         <w:rPr>
           <w:noProof/>
         </w:rPr>
+        <w:lastRenderedPageBreak/>
         <w:drawing>
           <wp:inline distT="0" distB="0" distL="0" distR="0" wp14:anchorId="395CC1EE" wp14:editId="36888940">
             <wp:extent cx="5435600" cy="1642256"/>
@@ -12487,7 +12571,6 @@
           <w:rFonts w:ascii="Consolas" w:hAnsi="Consolas"/>
           <w:color w:val="000000"/>
         </w:rPr>
-        <w:lastRenderedPageBreak/>
         <w:t xml:space="preserve">$ </w:t>
       </w:r>
       <w:r>
@@ -12984,6 +13067,7 @@
           <w:sz w:val="21"/>
           <w:szCs w:val="21"/>
         </w:rPr>
+        <w:lastRenderedPageBreak/>
         <w:t>To verify a signed tag, use </w:t>
       </w:r>
       <w:r>
@@ -14055,15 +14139,15 @@
     </w:p>
     <w:p>
       <w:r>
+        <w:t>Exp2:</w:t>
+      </w:r>
+    </w:p>
+    <w:p>
+      <w:r>
+        <w:rPr>
+          <w:noProof/>
+        </w:rPr>
         <w:lastRenderedPageBreak/>
-        <w:t>Exp2:</w:t>
-      </w:r>
-    </w:p>
-    <w:p>
-      <w:r>
-        <w:rPr>
-          <w:noProof/>
-        </w:rPr>
         <w:drawing>
           <wp:inline distT="0" distB="0" distL="0" distR="0" wp14:anchorId="2951DAB7" wp14:editId="349CEA72">
             <wp:extent cx="6858000" cy="4293870"/>
@@ -22839,6 +22923,12 @@
 </file>
 
 <file path=customXml/item1.xml><?xml version="1.0" encoding="utf-8"?>
+<p:properties xmlns:p="http://schemas.microsoft.com/office/2006/metadata/properties" xmlns:xsi="http://www.w3.org/2001/XMLSchema-instance" xmlns:pc="http://schemas.microsoft.com/office/infopath/2007/PartnerControls">
+  <documentManagement/>
+</p:properties>
+</file>
+
+<file path=customXml/item2.xml><?xml version="1.0" encoding="utf-8"?>
 <ct:contentTypeSchema xmlns:ct="http://schemas.microsoft.com/office/2006/metadata/contentType" xmlns:ma="http://schemas.microsoft.com/office/2006/metadata/properties/metaAttributes" ct:_="" ma:_="" ma:contentTypeName="Document" ma:contentTypeID="0x010100B98DB139F6FB0D49A5BC8FA6E9FA648C" ma:contentTypeVersion="12" ma:contentTypeDescription="Create a new document." ma:contentTypeScope="" ma:versionID="fd1e6d9c3a0422ee10fd8949a8e64c7e">
   <xsd:schema xmlns:xsd="http://www.w3.org/2001/XMLSchema" xmlns:xs="http://www.w3.org/2001/XMLSchema" xmlns:p="http://schemas.microsoft.com/office/2006/metadata/properties" xmlns:ns3="54b171f1-8c99-4db8-9278-dd935874d647" xmlns:ns4="bc6bd4ee-5e51-426a-89b9-63889de63cd9" targetNamespace="http://schemas.microsoft.com/office/2006/metadata/properties" ma:root="true" ma:fieldsID="c3d2f05cd698b1655ce1e17ec816e715" ns3:_="" ns4:_="">
     <xsd:import namespace="54b171f1-8c99-4db8-9278-dd935874d647"/>
@@ -23055,12 +23145,6 @@
 </ct:contentTypeSchema>
 </file>
 
-<file path=customXml/item2.xml><?xml version="1.0" encoding="utf-8"?>
-<p:properties xmlns:p="http://schemas.microsoft.com/office/2006/metadata/properties" xmlns:xsi="http://www.w3.org/2001/XMLSchema-instance" xmlns:pc="http://schemas.microsoft.com/office/infopath/2007/PartnerControls">
-  <documentManagement/>
-</p:properties>
-</file>
-
 <file path=customXml/item3.xml><?xml version="1.0" encoding="utf-8"?>
 <?mso-contentType ?>
 <FormTemplates xmlns="http://schemas.microsoft.com/sharepoint/v3/contenttype/forms">
@@ -23071,6 +23155,15 @@
 </file>
 
 <file path=customXml/itemProps1.xml><?xml version="1.0" encoding="utf-8"?>
+<ds:datastoreItem xmlns:ds="http://schemas.openxmlformats.org/officeDocument/2006/customXml" ds:itemID="{09004D3D-67AE-4EBF-8294-2FC9160E981E}">
+  <ds:schemaRefs>
+    <ds:schemaRef ds:uri="http://schemas.microsoft.com/office/2006/metadata/properties"/>
+    <ds:schemaRef ds:uri="http://schemas.microsoft.com/office/infopath/2007/PartnerControls"/>
+  </ds:schemaRefs>
+</ds:datastoreItem>
+</file>
+
+<file path=customXml/itemProps2.xml><?xml version="1.0" encoding="utf-8"?>
 <ds:datastoreItem xmlns:ds="http://schemas.openxmlformats.org/officeDocument/2006/customXml" ds:itemID="{7F9549AC-6981-4795-9E3E-99A9FED510BF}">
   <ds:schemaRefs>
     <ds:schemaRef ds:uri="http://schemas.microsoft.com/office/2006/metadata/contentType"/>
@@ -23089,15 +23182,6 @@
 </ds:datastoreItem>
 </file>
 
-<file path=customXml/itemProps2.xml><?xml version="1.0" encoding="utf-8"?>
-<ds:datastoreItem xmlns:ds="http://schemas.openxmlformats.org/officeDocument/2006/customXml" ds:itemID="{09004D3D-67AE-4EBF-8294-2FC9160E981E}">
-  <ds:schemaRefs>
-    <ds:schemaRef ds:uri="http://schemas.microsoft.com/office/2006/metadata/properties"/>
-    <ds:schemaRef ds:uri="http://schemas.microsoft.com/office/infopath/2007/PartnerControls"/>
-  </ds:schemaRefs>
-</ds:datastoreItem>
-</file>
-
 <file path=customXml/itemProps3.xml><?xml version="1.0" encoding="utf-8"?>
 <ds:datastoreItem xmlns:ds="http://schemas.openxmlformats.org/officeDocument/2006/customXml" ds:itemID="{63EF3ADB-B4F0-4B30-AB8D-0DB5FAFE3709}">
   <ds:schemaRefs>

</xml_diff>